<commit_message>
cleaned up some and made w10 basic
</commit_message>
<xml_diff>
--- a/monitoring/win-perf-counters/sql-general-governance/Instructions.docx
+++ b/monitoring/win-perf-counters/sql-general-governance/Instructions.docx
@@ -1,6 +1,6 @@
 
 <file path=word/document.xml><?xml version="1.0" encoding="utf-8"?>
-<w:document xmlns:wpc="http://schemas.microsoft.com/office/word/2010/wordprocessingCanvas" xmlns:cx="http://schemas.microsoft.com/office/drawing/2014/chartex" xmlns:cx1="http://schemas.microsoft.com/office/drawing/2015/9/8/chartex" xmlns:cx2="http://schemas.microsoft.com/office/drawing/2015/10/21/chartex" xmlns:cx3="http://schemas.microsoft.com/office/drawing/2016/5/9/chartex" xmlns:cx4="http://schemas.microsoft.com/office/drawing/2016/5/10/chartex" xmlns:cx5="http://schemas.microsoft.com/office/drawing/2016/5/11/chartex" xmlns:cx6="http://schemas.microsoft.com/office/drawing/2016/5/12/chartex" xmlns:cx7="http://schemas.microsoft.com/office/drawing/2016/5/13/chartex" xmlns:cx8="http://schemas.microsoft.com/office/drawing/2016/5/14/chartex" xmlns:mc="http://schemas.openxmlformats.org/markup-compatibility/2006" xmlns:aink="http://schemas.microsoft.com/office/drawing/2016/ink" xmlns:am3d="http://schemas.microsoft.com/office/drawing/2017/model3d" xmlns:o="urn:schemas-microsoft-com:office:office" xmlns:r="http://schemas.openxmlformats.org/officeDocument/2006/relationships" xmlns:m="http://schemas.openxmlformats.org/officeDocument/2006/math" xmlns:v="urn:schemas-microsoft-com:vml" xmlns:wp14="http://schemas.microsoft.com/office/word/2010/wordprocessingDrawing" xmlns:wp="http://schemas.openxmlformats.org/drawingml/2006/wordprocessingDrawing" xmlns:w10="urn:schemas-microsoft-com:office:word" xmlns:w="http://schemas.openxmlformats.org/wordprocessingml/2006/main" xmlns:w14="http://schemas.microsoft.com/office/word/2010/wordml" xmlns:w15="http://schemas.microsoft.com/office/word/2012/wordml" xmlns:w16cid="http://schemas.microsoft.com/office/word/2016/wordml/cid" xmlns:w16se="http://schemas.microsoft.com/office/word/2015/wordml/symex" xmlns:wpg="http://schemas.microsoft.com/office/word/2010/wordprocessingGroup" xmlns:wpi="http://schemas.microsoft.com/office/word/2010/wordprocessingInk" xmlns:wne="http://schemas.microsoft.com/office/word/2006/wordml" xmlns:wps="http://schemas.microsoft.com/office/word/2010/wordprocessingShape" mc:Ignorable="w14 w15 w16se w16cid wp14">
+<w:document xmlns:wpc="http://schemas.microsoft.com/office/word/2010/wordprocessingCanvas" xmlns:cx="http://schemas.microsoft.com/office/drawing/2014/chartex" xmlns:cx1="http://schemas.microsoft.com/office/drawing/2015/9/8/chartex" xmlns:cx2="http://schemas.microsoft.com/office/drawing/2015/10/21/chartex" xmlns:cx3="http://schemas.microsoft.com/office/drawing/2016/5/9/chartex" xmlns:cx4="http://schemas.microsoft.com/office/drawing/2016/5/10/chartex" xmlns:cx5="http://schemas.microsoft.com/office/drawing/2016/5/11/chartex" xmlns:cx6="http://schemas.microsoft.com/office/drawing/2016/5/12/chartex" xmlns:cx7="http://schemas.microsoft.com/office/drawing/2016/5/13/chartex" xmlns:cx8="http://schemas.microsoft.com/office/drawing/2016/5/14/chartex" xmlns:mc="http://schemas.openxmlformats.org/markup-compatibility/2006" xmlns:aink="http://schemas.microsoft.com/office/drawing/2016/ink" xmlns:am3d="http://schemas.microsoft.com/office/drawing/2017/model3d" xmlns:o="urn:schemas-microsoft-com:office:office" xmlns:r="http://schemas.openxmlformats.org/officeDocument/2006/relationships" xmlns:m="http://schemas.openxmlformats.org/officeDocument/2006/math" xmlns:v="urn:schemas-microsoft-com:vml" xmlns:wp14="http://schemas.microsoft.com/office/word/2010/wordprocessingDrawing" xmlns:wp="http://schemas.openxmlformats.org/drawingml/2006/wordprocessingDrawing" xmlns:w10="urn:schemas-microsoft-com:office:word" xmlns:w="http://schemas.openxmlformats.org/wordprocessingml/2006/main" xmlns:w14="http://schemas.microsoft.com/office/word/2010/wordml" xmlns:w15="http://schemas.microsoft.com/office/word/2012/wordml" xmlns:w16cex="http://schemas.microsoft.com/office/word/2018/wordml/cex" xmlns:w16cid="http://schemas.microsoft.com/office/word/2016/wordml/cid" xmlns:w16="http://schemas.microsoft.com/office/word/2018/wordml" xmlns:w16sdtdh="http://schemas.microsoft.com/office/word/2020/wordml/sdtdatahash" xmlns:w16se="http://schemas.microsoft.com/office/word/2015/wordml/symex" xmlns:wpg="http://schemas.microsoft.com/office/word/2010/wordprocessingGroup" xmlns:wpi="http://schemas.microsoft.com/office/word/2010/wordprocessingInk" xmlns:wne="http://schemas.microsoft.com/office/word/2006/wordml" xmlns:wps="http://schemas.microsoft.com/office/word/2010/wordprocessingShape" mc:Ignorable="w14 w15 w16se w16cid w16 w16cex w16sdtdh wp14">
   <w:body>
     <w:p>
       <w:pPr>
@@ -9,18 +9,457 @@
           <w:lang w:val="en-US"/>
         </w:rPr>
       </w:pPr>
-      <w:r>
-        <w:rPr>
-          <w:lang w:val="en-US"/>
-        </w:rPr>
-        <w:t>Set up performance monitoring</w:t>
-      </w:r>
-      <w:r>
-        <w:rPr>
-          <w:lang w:val="en-US"/>
-        </w:rPr>
-        <w:t xml:space="preserve"> for SQL2012</w:t>
-      </w:r>
+      <w:bookmarkStart w:id="0" w:name="_Toc98933389"/>
+      <w:r>
+        <w:rPr>
+          <w:lang w:val="en-US"/>
+        </w:rPr>
+        <w:t>Content</w:t>
+      </w:r>
+      <w:bookmarkEnd w:id="0"/>
+    </w:p>
+    <w:sdt>
+      <w:sdtPr>
+        <w:id w:val="-2027860160"/>
+        <w:docPartObj>
+          <w:docPartGallery w:val="Table of Contents"/>
+          <w:docPartUnique/>
+        </w:docPartObj>
+      </w:sdtPr>
+      <w:sdtEndPr>
+        <w:rPr>
+          <w:rFonts w:asciiTheme="minorHAnsi" w:eastAsiaTheme="minorHAnsi" w:hAnsiTheme="minorHAnsi" w:cstheme="minorBidi"/>
+          <w:b/>
+          <w:bCs/>
+          <w:noProof/>
+          <w:color w:val="auto"/>
+          <w:sz w:val="22"/>
+          <w:szCs w:val="22"/>
+          <w:lang w:val="sv-SE"/>
+        </w:rPr>
+      </w:sdtEndPr>
+      <w:sdtContent>
+        <w:p>
+          <w:pPr>
+            <w:pStyle w:val="TOCHeading"/>
+          </w:pPr>
+          <w:r>
+            <w:t>Contents</w:t>
+          </w:r>
+        </w:p>
+        <w:p>
+          <w:pPr>
+            <w:pStyle w:val="TOC1"/>
+            <w:tabs>
+              <w:tab w:val="right" w:leader="dot" w:pos="9062"/>
+            </w:tabs>
+            <w:rPr>
+              <w:noProof/>
+            </w:rPr>
+          </w:pPr>
+          <w:r>
+            <w:fldChar w:fldCharType="begin"/>
+          </w:r>
+          <w:r>
+            <w:instrText xml:space="preserve"> TOC \o "1-3" \h \z \u </w:instrText>
+          </w:r>
+          <w:r>
+            <w:fldChar w:fldCharType="separate"/>
+          </w:r>
+          <w:hyperlink w:anchor="_Toc98933389" w:history="1">
+            <w:r>
+              <w:rPr>
+                <w:rStyle w:val="Hyperlink"/>
+                <w:noProof/>
+                <w:lang w:val="en-US"/>
+              </w:rPr>
+              <w:t>Content</w:t>
+            </w:r>
+            <w:r>
+              <w:rPr>
+                <w:noProof/>
+                <w:webHidden/>
+              </w:rPr>
+              <w:tab/>
+            </w:r>
+            <w:r>
+              <w:rPr>
+                <w:noProof/>
+                <w:webHidden/>
+              </w:rPr>
+              <w:fldChar w:fldCharType="begin"/>
+            </w:r>
+            <w:r>
+              <w:rPr>
+                <w:noProof/>
+                <w:webHidden/>
+              </w:rPr>
+              <w:instrText xml:space="preserve"> PAGEREF _Toc98933389 \h </w:instrText>
+            </w:r>
+            <w:r>
+              <w:rPr>
+                <w:noProof/>
+                <w:webHidden/>
+              </w:rPr>
+            </w:r>
+            <w:r>
+              <w:rPr>
+                <w:noProof/>
+                <w:webHidden/>
+              </w:rPr>
+              <w:fldChar w:fldCharType="separate"/>
+            </w:r>
+            <w:r>
+              <w:rPr>
+                <w:noProof/>
+                <w:webHidden/>
+              </w:rPr>
+              <w:t>1</w:t>
+            </w:r>
+            <w:r>
+              <w:rPr>
+                <w:noProof/>
+                <w:webHidden/>
+              </w:rPr>
+              <w:fldChar w:fldCharType="end"/>
+            </w:r>
+          </w:hyperlink>
+        </w:p>
+        <w:p>
+          <w:pPr>
+            <w:pStyle w:val="TOC1"/>
+            <w:tabs>
+              <w:tab w:val="right" w:leader="dot" w:pos="9062"/>
+            </w:tabs>
+            <w:rPr>
+              <w:noProof/>
+            </w:rPr>
+          </w:pPr>
+          <w:hyperlink w:anchor="_Toc98933390" w:history="1">
+            <w:r>
+              <w:rPr>
+                <w:rStyle w:val="Hyperlink"/>
+                <w:noProof/>
+                <w:lang w:val="en-US"/>
+              </w:rPr>
+              <w:t>Set up basic performance monitoring for Windows 10</w:t>
+            </w:r>
+            <w:r>
+              <w:rPr>
+                <w:noProof/>
+                <w:webHidden/>
+              </w:rPr>
+              <w:tab/>
+            </w:r>
+            <w:r>
+              <w:rPr>
+                <w:noProof/>
+                <w:webHidden/>
+              </w:rPr>
+              <w:fldChar w:fldCharType="begin"/>
+            </w:r>
+            <w:r>
+              <w:rPr>
+                <w:noProof/>
+                <w:webHidden/>
+              </w:rPr>
+              <w:instrText xml:space="preserve"> PAGEREF _Toc98933390 \h </w:instrText>
+            </w:r>
+            <w:r>
+              <w:rPr>
+                <w:noProof/>
+                <w:webHidden/>
+              </w:rPr>
+            </w:r>
+            <w:r>
+              <w:rPr>
+                <w:noProof/>
+                <w:webHidden/>
+              </w:rPr>
+              <w:fldChar w:fldCharType="separate"/>
+            </w:r>
+            <w:r>
+              <w:rPr>
+                <w:noProof/>
+                <w:webHidden/>
+              </w:rPr>
+              <w:t>1</w:t>
+            </w:r>
+            <w:r>
+              <w:rPr>
+                <w:noProof/>
+                <w:webHidden/>
+              </w:rPr>
+              <w:fldChar w:fldCharType="end"/>
+            </w:r>
+          </w:hyperlink>
+        </w:p>
+        <w:p>
+          <w:pPr>
+            <w:pStyle w:val="TOC1"/>
+            <w:tabs>
+              <w:tab w:val="right" w:leader="dot" w:pos="9062"/>
+            </w:tabs>
+            <w:rPr>
+              <w:noProof/>
+            </w:rPr>
+          </w:pPr>
+          <w:hyperlink w:anchor="_Toc98933391" w:history="1">
+            <w:r>
+              <w:rPr>
+                <w:rStyle w:val="Hyperlink"/>
+                <w:noProof/>
+                <w:lang w:val="en-US"/>
+              </w:rPr>
+              <w:t>Set up performance monitoring for SQL2012</w:t>
+            </w:r>
+            <w:r>
+              <w:rPr>
+                <w:noProof/>
+                <w:webHidden/>
+              </w:rPr>
+              <w:tab/>
+            </w:r>
+            <w:r>
+              <w:rPr>
+                <w:noProof/>
+                <w:webHidden/>
+              </w:rPr>
+              <w:fldChar w:fldCharType="begin"/>
+            </w:r>
+            <w:r>
+              <w:rPr>
+                <w:noProof/>
+                <w:webHidden/>
+              </w:rPr>
+              <w:instrText xml:space="preserve"> PAGEREF _Toc98933391 \h </w:instrText>
+            </w:r>
+            <w:r>
+              <w:rPr>
+                <w:noProof/>
+                <w:webHidden/>
+              </w:rPr>
+            </w:r>
+            <w:r>
+              <w:rPr>
+                <w:noProof/>
+                <w:webHidden/>
+              </w:rPr>
+              <w:fldChar w:fldCharType="separate"/>
+            </w:r>
+            <w:r>
+              <w:rPr>
+                <w:noProof/>
+                <w:webHidden/>
+              </w:rPr>
+              <w:t>1</w:t>
+            </w:r>
+            <w:r>
+              <w:rPr>
+                <w:noProof/>
+                <w:webHidden/>
+              </w:rPr>
+              <w:fldChar w:fldCharType="end"/>
+            </w:r>
+          </w:hyperlink>
+        </w:p>
+        <w:p>
+          <w:pPr>
+            <w:pStyle w:val="TOC1"/>
+            <w:tabs>
+              <w:tab w:val="right" w:leader="dot" w:pos="9062"/>
+            </w:tabs>
+            <w:rPr>
+              <w:noProof/>
+            </w:rPr>
+          </w:pPr>
+          <w:hyperlink w:anchor="_Toc98933392" w:history="1">
+            <w:r>
+              <w:rPr>
+                <w:rStyle w:val="Hyperlink"/>
+                <w:noProof/>
+                <w:lang w:val="en-US"/>
+              </w:rPr>
+              <w:t>Set up performance monitoring for SQL2005</w:t>
+            </w:r>
+            <w:r>
+              <w:rPr>
+                <w:noProof/>
+                <w:webHidden/>
+              </w:rPr>
+              <w:tab/>
+            </w:r>
+            <w:r>
+              <w:rPr>
+                <w:noProof/>
+                <w:webHidden/>
+              </w:rPr>
+              <w:fldChar w:fldCharType="begin"/>
+            </w:r>
+            <w:r>
+              <w:rPr>
+                <w:noProof/>
+                <w:webHidden/>
+              </w:rPr>
+              <w:instrText xml:space="preserve"> PAGEREF _Toc98933392 \h </w:instrText>
+            </w:r>
+            <w:r>
+              <w:rPr>
+                <w:noProof/>
+                <w:webHidden/>
+              </w:rPr>
+            </w:r>
+            <w:r>
+              <w:rPr>
+                <w:noProof/>
+                <w:webHidden/>
+              </w:rPr>
+              <w:fldChar w:fldCharType="separate"/>
+            </w:r>
+            <w:r>
+              <w:rPr>
+                <w:noProof/>
+                <w:webHidden/>
+              </w:rPr>
+              <w:t>2</w:t>
+            </w:r>
+            <w:r>
+              <w:rPr>
+                <w:noProof/>
+                <w:webHidden/>
+              </w:rPr>
+              <w:fldChar w:fldCharType="end"/>
+            </w:r>
+          </w:hyperlink>
+        </w:p>
+        <w:p>
+          <w:pPr>
+            <w:pStyle w:val="TOC1"/>
+            <w:tabs>
+              <w:tab w:val="right" w:leader="dot" w:pos="9062"/>
+            </w:tabs>
+            <w:rPr>
+              <w:noProof/>
+            </w:rPr>
+          </w:pPr>
+          <w:hyperlink w:anchor="_Toc98933393" w:history="1">
+            <w:r>
+              <w:rPr>
+                <w:rStyle w:val="Hyperlink"/>
+                <w:noProof/>
+              </w:rPr>
+              <w:t>Zip file content</w:t>
+            </w:r>
+            <w:r>
+              <w:rPr>
+                <w:noProof/>
+                <w:webHidden/>
+              </w:rPr>
+              <w:tab/>
+            </w:r>
+            <w:r>
+              <w:rPr>
+                <w:noProof/>
+                <w:webHidden/>
+              </w:rPr>
+              <w:fldChar w:fldCharType="begin"/>
+            </w:r>
+            <w:r>
+              <w:rPr>
+                <w:noProof/>
+                <w:webHidden/>
+              </w:rPr>
+              <w:instrText xml:space="preserve"> PAGEREF _Toc98933393 \h </w:instrText>
+            </w:r>
+            <w:r>
+              <w:rPr>
+                <w:noProof/>
+                <w:webHidden/>
+              </w:rPr>
+            </w:r>
+            <w:r>
+              <w:rPr>
+                <w:noProof/>
+                <w:webHidden/>
+              </w:rPr>
+              <w:fldChar w:fldCharType="separate"/>
+            </w:r>
+            <w:r>
+              <w:rPr>
+                <w:noProof/>
+                <w:webHidden/>
+              </w:rPr>
+              <w:t>3</w:t>
+            </w:r>
+            <w:r>
+              <w:rPr>
+                <w:noProof/>
+                <w:webHidden/>
+              </w:rPr>
+              <w:fldChar w:fldCharType="end"/>
+            </w:r>
+          </w:hyperlink>
+        </w:p>
+        <w:p>
+          <w:r>
+            <w:rPr>
+              <w:b/>
+              <w:bCs/>
+              <w:noProof/>
+            </w:rPr>
+            <w:fldChar w:fldCharType="end"/>
+          </w:r>
+        </w:p>
+      </w:sdtContent>
+    </w:sdt>
+    <w:p>
+      <w:pPr>
+        <w:rPr>
+          <w:lang w:val="en-US"/>
+        </w:rPr>
+      </w:pPr>
+    </w:p>
+    <w:p>
+      <w:pPr>
+        <w:pStyle w:val="Heading1"/>
+        <w:pageBreakBefore/>
+        <w:rPr>
+          <w:lang w:val="en-US"/>
+        </w:rPr>
+      </w:pPr>
+      <w:bookmarkStart w:id="1" w:name="_Toc98933390"/>
+      <w:r>
+        <w:rPr>
+          <w:lang w:val="en-US"/>
+        </w:rPr>
+        <w:lastRenderedPageBreak/>
+        <w:t xml:space="preserve">Set up </w:t>
+      </w:r>
+      <w:r>
+        <w:rPr>
+          <w:lang w:val="en-US"/>
+        </w:rPr>
+        <w:t xml:space="preserve">basic </w:t>
+      </w:r>
+      <w:r>
+        <w:rPr>
+          <w:lang w:val="en-US"/>
+        </w:rPr>
+        <w:t>performance monitoring</w:t>
+      </w:r>
+      <w:r>
+        <w:rPr>
+          <w:lang w:val="en-US"/>
+        </w:rPr>
+        <w:t xml:space="preserve"> </w:t>
+      </w:r>
+      <w:r>
+        <w:rPr>
+          <w:lang w:val="en-US"/>
+        </w:rPr>
+        <w:t>for Windows 10</w:t>
+      </w:r>
+      <w:bookmarkEnd w:id="1"/>
     </w:p>
     <w:p>
       <w:pPr>
@@ -49,7 +488,33 @@
         <w:rPr>
           <w:lang w:val="en-US"/>
         </w:rPr>
-        <w:t>ip archive to a folder, for example C:\temp</w:t>
+        <w:t xml:space="preserve">ip </w:t>
+      </w:r>
+      <w:proofErr w:type="gramStart"/>
+      <w:r>
+        <w:rPr>
+          <w:lang w:val="en-US"/>
+        </w:rPr>
+        <w:t>archive</w:t>
+      </w:r>
+      <w:r>
+        <w:rPr>
+          <w:lang w:val="en-US"/>
+        </w:rPr>
+        <w:t>(</w:t>
+      </w:r>
+      <w:proofErr w:type="gramEnd"/>
+      <w:r>
+        <w:rPr>
+          <w:lang w:val="en-US"/>
+        </w:rPr>
+        <w:t>Monitoring.w10.zip)</w:t>
+      </w:r>
+      <w:r>
+        <w:rPr>
+          <w:lang w:val="en-US"/>
+        </w:rPr>
+        <w:t xml:space="preserve"> to a folder, for example C:\temp</w:t>
       </w:r>
     </w:p>
     <w:p>
@@ -60,24 +525,37 @@
           <w:numId w:val="1"/>
         </w:numPr>
         <w:rPr>
-          <w:lang w:val="en-US"/>
-        </w:rPr>
-      </w:pPr>
-      <w:r>
-        <w:rPr>
+          <w:color w:val="A6A6A6" w:themeColor="background1" w:themeShade="A6"/>
+          <w:lang w:val="en-US"/>
+        </w:rPr>
+      </w:pPr>
+      <w:r>
+        <w:rPr>
+          <w:color w:val="A6A6A6" w:themeColor="background1" w:themeShade="A6"/>
+          <w:lang w:val="en-US"/>
+        </w:rPr>
+        <w:t xml:space="preserve">&lt;Optional&gt; </w:t>
+      </w:r>
+      <w:r>
+        <w:rPr>
+          <w:color w:val="A6A6A6" w:themeColor="background1" w:themeShade="A6"/>
           <w:lang w:val="en-US"/>
         </w:rPr>
         <w:t xml:space="preserve">If you need to change counter sampling interval -&gt; open </w:t>
       </w:r>
-      <w:r>
-        <w:rPr>
-          <w:i/>
-          <w:lang w:val="en-US"/>
-        </w:rPr>
-        <w:t>PerformanceMonitorTemplate.xml</w:t>
-      </w:r>
-      <w:r>
-        <w:rPr>
+      <w:bookmarkStart w:id="2" w:name="_Hlk98930517"/>
+      <w:r>
+        <w:rPr>
+          <w:i/>
+          <w:color w:val="A6A6A6" w:themeColor="background1" w:themeShade="A6"/>
+          <w:lang w:val="en-US"/>
+        </w:rPr>
+        <w:t>perfmon-template-w10-basic.xml</w:t>
+      </w:r>
+      <w:bookmarkEnd w:id="2"/>
+      <w:r>
+        <w:rPr>
+          <w:color w:val="A6A6A6" w:themeColor="background1" w:themeShade="A6"/>
           <w:lang w:val="en-US"/>
         </w:rPr>
         <w:t xml:space="preserve"> in a text editor and find </w:t>
@@ -85,6 +563,7 @@
       <w:r>
         <w:rPr>
           <w:i/>
+          <w:color w:val="A6A6A6" w:themeColor="background1" w:themeShade="A6"/>
           <w:lang w:val="en-US"/>
         </w:rPr>
         <w:t>&lt;</w:t>
@@ -93,6 +572,7 @@
       <w:r>
         <w:rPr>
           <w:i/>
+          <w:color w:val="A6A6A6" w:themeColor="background1" w:themeShade="A6"/>
           <w:lang w:val="en-US"/>
         </w:rPr>
         <w:t>SampleInterval</w:t>
@@ -101,14 +581,32 @@
       <w:r>
         <w:rPr>
           <w:i/>
-          <w:lang w:val="en-US"/>
-        </w:rPr>
-        <w:t>&gt;30&lt;/</w:t>
+          <w:color w:val="A6A6A6" w:themeColor="background1" w:themeShade="A6"/>
+          <w:lang w:val="en-US"/>
+        </w:rPr>
+        <w:t>&gt;</w:t>
+      </w:r>
+      <w:r>
+        <w:rPr>
+          <w:i/>
+          <w:color w:val="A6A6A6" w:themeColor="background1" w:themeShade="A6"/>
+          <w:lang w:val="en-US"/>
+        </w:rPr>
+        <w:t>5</w:t>
+      </w:r>
+      <w:r>
+        <w:rPr>
+          <w:i/>
+          <w:color w:val="A6A6A6" w:themeColor="background1" w:themeShade="A6"/>
+          <w:lang w:val="en-US"/>
+        </w:rPr>
+        <w:t>&lt;/</w:t>
       </w:r>
       <w:proofErr w:type="spellStart"/>
       <w:r>
         <w:rPr>
           <w:i/>
+          <w:color w:val="A6A6A6" w:themeColor="background1" w:themeShade="A6"/>
           <w:lang w:val="en-US"/>
         </w:rPr>
         <w:t>SampleInterval</w:t>
@@ -117,12 +615,14 @@
       <w:r>
         <w:rPr>
           <w:i/>
+          <w:color w:val="A6A6A6" w:themeColor="background1" w:themeShade="A6"/>
           <w:lang w:val="en-US"/>
         </w:rPr>
         <w:t>&gt;</w:t>
       </w:r>
       <w:r>
         <w:rPr>
+          <w:color w:val="A6A6A6" w:themeColor="background1" w:themeShade="A6"/>
           <w:lang w:val="en-US"/>
         </w:rPr>
         <w:t xml:space="preserve"> and adjust it accordingly. The value is in seconds.</w:t>
@@ -136,14 +636,102 @@
           <w:numId w:val="1"/>
         </w:numPr>
         <w:rPr>
-          <w:lang w:val="en-US"/>
-        </w:rPr>
-      </w:pPr>
-      <w:r>
-        <w:rPr>
-          <w:lang w:val="en-US"/>
-        </w:rPr>
-        <w:t>If you need to change destination of the trace files the following paths needs/can to be changed:</w:t>
+          <w:color w:val="A6A6A6" w:themeColor="background1" w:themeShade="A6"/>
+          <w:lang w:val="en-US"/>
+        </w:rPr>
+      </w:pPr>
+      <w:r>
+        <w:rPr>
+          <w:color w:val="A6A6A6" w:themeColor="background1" w:themeShade="A6"/>
+          <w:lang w:val="en-US"/>
+        </w:rPr>
+        <w:t xml:space="preserve">&lt;Optional&gt; </w:t>
+      </w:r>
+      <w:r>
+        <w:rPr>
+          <w:color w:val="A6A6A6" w:themeColor="background1" w:themeShade="A6"/>
+          <w:lang w:val="en-US"/>
+        </w:rPr>
+        <w:t xml:space="preserve">If you need to change destination of the trace </w:t>
+      </w:r>
+      <w:r>
+        <w:rPr>
+          <w:color w:val="A6A6A6" w:themeColor="background1" w:themeShade="A6"/>
+          <w:lang w:val="en-US"/>
+        </w:rPr>
+        <w:t>files,</w:t>
+      </w:r>
+      <w:r>
+        <w:rPr>
+          <w:color w:val="A6A6A6" w:themeColor="background1" w:themeShade="A6"/>
+          <w:lang w:val="en-US"/>
+        </w:rPr>
+        <w:t xml:space="preserve"> the following paths need</w:t>
+      </w:r>
+      <w:r>
+        <w:rPr>
+          <w:color w:val="A6A6A6" w:themeColor="background1" w:themeShade="A6"/>
+          <w:lang w:val="en-US"/>
+        </w:rPr>
+        <w:t xml:space="preserve"> to </w:t>
+      </w:r>
+      <w:r>
+        <w:rPr>
+          <w:color w:val="A6A6A6" w:themeColor="background1" w:themeShade="A6"/>
+          <w:lang w:val="en-US"/>
+        </w:rPr>
+        <w:t>and</w:t>
+      </w:r>
+      <w:r>
+        <w:rPr>
+          <w:color w:val="A6A6A6" w:themeColor="background1" w:themeShade="A6"/>
+          <w:lang w:val="en-US"/>
+        </w:rPr>
+        <w:t xml:space="preserve"> </w:t>
+      </w:r>
+      <w:r>
+        <w:rPr>
+          <w:color w:val="A6A6A6" w:themeColor="background1" w:themeShade="A6"/>
+          <w:lang w:val="en-US"/>
+        </w:rPr>
+        <w:t>can be changed</w:t>
+      </w:r>
+      <w:r>
+        <w:rPr>
+          <w:color w:val="A6A6A6" w:themeColor="background1" w:themeShade="A6"/>
+          <w:lang w:val="en-US"/>
+        </w:rPr>
+        <w:t xml:space="preserve"> (</w:t>
+      </w:r>
+      <w:r>
+        <w:rPr>
+          <w:i/>
+          <w:iCs/>
+          <w:color w:val="A6A6A6" w:themeColor="background1" w:themeShade="A6"/>
+          <w:lang w:val="en-US"/>
+        </w:rPr>
+        <w:t>it defaults to C:\PerfLogs\*</w:t>
+      </w:r>
+      <w:r>
+        <w:rPr>
+          <w:color w:val="A6A6A6" w:themeColor="background1" w:themeShade="A6"/>
+          <w:lang w:val="en-US"/>
+        </w:rPr>
+        <w:t>)</w:t>
+      </w:r>
+      <w:r>
+        <w:rPr>
+          <w:color w:val="A6A6A6" w:themeColor="background1" w:themeShade="A6"/>
+          <w:lang w:val="en-US"/>
+        </w:rPr>
+        <w:t>. Otherwise, skip this step.</w:t>
+      </w:r>
+      <w:r>
+        <w:rPr>
+          <w:color w:val="A6A6A6" w:themeColor="background1" w:themeShade="A6"/>
+          <w:lang w:val="en-US"/>
+        </w:rPr>
+        <w:t>:</w:t>
       </w:r>
     </w:p>
     <w:p>
@@ -154,35 +742,59 @@
           <w:numId w:val="1"/>
         </w:numPr>
         <w:rPr>
-          <w:lang w:val="en-US"/>
-        </w:rPr>
-      </w:pPr>
-      <w:r>
-        <w:rPr>
-          <w:lang w:val="en-US"/>
-        </w:rPr>
-        <w:t xml:space="preserve">(optional change) </w:t>
-      </w:r>
-      <w:r>
-        <w:rPr>
+          <w:color w:val="A6A6A6" w:themeColor="background1" w:themeShade="A6"/>
+          <w:lang w:val="en-US"/>
+        </w:rPr>
+      </w:pPr>
+      <w:r>
+        <w:rPr>
+          <w:color w:val="A6A6A6" w:themeColor="background1" w:themeShade="A6"/>
+          <w:lang w:val="en-US"/>
+        </w:rPr>
+        <w:t>(</w:t>
+      </w:r>
+      <w:proofErr w:type="gramStart"/>
+      <w:r>
+        <w:rPr>
+          <w:color w:val="A6A6A6" w:themeColor="background1" w:themeShade="A6"/>
+          <w:lang w:val="en-US"/>
+        </w:rPr>
+        <w:t>optional</w:t>
+      </w:r>
+      <w:proofErr w:type="gramEnd"/>
+      <w:r>
+        <w:rPr>
+          <w:color w:val="A6A6A6" w:themeColor="background1" w:themeShade="A6"/>
+          <w:lang w:val="en-US"/>
+        </w:rPr>
+        <w:t xml:space="preserve"> change) </w:t>
+      </w:r>
+      <w:r>
+        <w:rPr>
+          <w:i/>
+          <w:iCs/>
+          <w:color w:val="A6A6A6" w:themeColor="background1" w:themeShade="A6"/>
           <w:lang w:val="en-US"/>
         </w:rPr>
         <w:t>copy-scripts.ps1</w:t>
       </w:r>
       <w:r>
         <w:rPr>
-          <w:lang w:val="en-US"/>
-        </w:rPr>
-        <w:t>, l</w:t>
-      </w:r>
-      <w:r>
-        <w:rPr>
-          <w:lang w:val="en-US"/>
-        </w:rPr>
-        <w:t>ine 1 and 2</w:t>
-      </w:r>
-      <w:r>
-        <w:rPr>
+          <w:color w:val="A6A6A6" w:themeColor="background1" w:themeShade="A6"/>
+          <w:lang w:val="en-US"/>
+        </w:rPr>
+        <w:t xml:space="preserve">, line 1 and </w:t>
+      </w:r>
+      <w:r>
+        <w:rPr>
+          <w:color w:val="A6A6A6" w:themeColor="background1" w:themeShade="A6"/>
+          <w:lang w:val="en-US"/>
+        </w:rPr>
+        <w:t>4</w:t>
+      </w:r>
+      <w:r>
+        <w:rPr>
+          <w:color w:val="A6A6A6" w:themeColor="background1" w:themeShade="A6"/>
           <w:lang w:val="en-US"/>
         </w:rPr>
         <w:t>.</w:t>
@@ -196,36 +808,53 @@
           <w:numId w:val="1"/>
         </w:numPr>
         <w:rPr>
-          <w:lang w:val="en-US"/>
-        </w:rPr>
-      </w:pPr>
-      <w:r>
-        <w:rPr>
-          <w:lang w:val="en-US"/>
-        </w:rPr>
-        <w:t xml:space="preserve">(mandatory change) </w:t>
-      </w:r>
-      <w:r>
-        <w:rPr>
-          <w:lang w:val="en-US"/>
-        </w:rPr>
-        <w:t>PerformanceMonitorTemplate.xml</w:t>
-      </w:r>
-      <w:r>
-        <w:rPr>
-          <w:lang w:val="en-US"/>
-        </w:rPr>
-        <w:t>, line 14, 16-17 (</w:t>
-      </w:r>
-      <w:r>
-        <w:rPr>
-          <w:lang w:val="en-US"/>
-        </w:rPr>
-        <w:t>&lt;</w:t>
+          <w:color w:val="A6A6A6" w:themeColor="background1" w:themeShade="A6"/>
+          <w:lang w:val="en-US"/>
+        </w:rPr>
+      </w:pPr>
+      <w:r>
+        <w:rPr>
+          <w:color w:val="A6A6A6" w:themeColor="background1" w:themeShade="A6"/>
+          <w:lang w:val="en-US"/>
+        </w:rPr>
+        <w:t>(</w:t>
+      </w:r>
+      <w:proofErr w:type="gramStart"/>
+      <w:r>
+        <w:rPr>
+          <w:color w:val="A6A6A6" w:themeColor="background1" w:themeShade="A6"/>
+          <w:lang w:val="en-US"/>
+        </w:rPr>
+        <w:t>mandatory</w:t>
+      </w:r>
+      <w:proofErr w:type="gramEnd"/>
+      <w:r>
+        <w:rPr>
+          <w:color w:val="A6A6A6" w:themeColor="background1" w:themeShade="A6"/>
+          <w:lang w:val="en-US"/>
+        </w:rPr>
+        <w:t xml:space="preserve"> change) </w:t>
+      </w:r>
+      <w:r>
+        <w:rPr>
+          <w:i/>
+          <w:iCs/>
+          <w:color w:val="A6A6A6" w:themeColor="background1" w:themeShade="A6"/>
+          <w:lang w:val="en-US"/>
+        </w:rPr>
+        <w:t>perfmon-template-w10-basic.xml</w:t>
+      </w:r>
+      <w:r>
+        <w:rPr>
+          <w:color w:val="A6A6A6" w:themeColor="background1" w:themeShade="A6"/>
+          <w:lang w:val="en-US"/>
+        </w:rPr>
+        <w:t>, line 14, 16-17 (&lt;</w:t>
       </w:r>
       <w:proofErr w:type="spellStart"/>
       <w:r>
         <w:rPr>
+          <w:color w:val="A6A6A6" w:themeColor="background1" w:themeShade="A6"/>
           <w:lang w:val="en-US"/>
         </w:rPr>
         <w:t>LatestOutputLocation</w:t>
@@ -233,25 +862,15 @@
       <w:proofErr w:type="spellEnd"/>
       <w:r>
         <w:rPr>
-          <w:lang w:val="en-US"/>
-        </w:rPr>
-        <w:t>&gt;</w:t>
-      </w:r>
-      <w:r>
-        <w:rPr>
-          <w:lang w:val="en-US"/>
-        </w:rPr>
-        <w:t xml:space="preserve">, </w:t>
-      </w:r>
-      <w:r>
-        <w:rPr>
-          <w:lang w:val="en-US"/>
-        </w:rPr>
-        <w:t>&lt;</w:t>
+          <w:color w:val="A6A6A6" w:themeColor="background1" w:themeShade="A6"/>
+          <w:lang w:val="en-US"/>
+        </w:rPr>
+        <w:t>&gt;, &lt;</w:t>
       </w:r>
       <w:proofErr w:type="spellStart"/>
       <w:r>
         <w:rPr>
+          <w:color w:val="A6A6A6" w:themeColor="background1" w:themeShade="A6"/>
           <w:lang w:val="en-US"/>
         </w:rPr>
         <w:t>OutputLocation</w:t>
@@ -259,25 +878,15 @@
       <w:proofErr w:type="spellEnd"/>
       <w:r>
         <w:rPr>
-          <w:lang w:val="en-US"/>
-        </w:rPr>
-        <w:t>&gt;</w:t>
-      </w:r>
-      <w:r>
-        <w:rPr>
-          <w:lang w:val="en-US"/>
-        </w:rPr>
-        <w:t xml:space="preserve">, </w:t>
-      </w:r>
-      <w:r>
-        <w:rPr>
-          <w:lang w:val="en-US"/>
-        </w:rPr>
-        <w:t>&lt;</w:t>
+          <w:color w:val="A6A6A6" w:themeColor="background1" w:themeShade="A6"/>
+          <w:lang w:val="en-US"/>
+        </w:rPr>
+        <w:t>&gt;, &lt;</w:t>
       </w:r>
       <w:proofErr w:type="spellStart"/>
       <w:r>
         <w:rPr>
+          <w:color w:val="A6A6A6" w:themeColor="background1" w:themeShade="A6"/>
           <w:lang w:val="en-US"/>
         </w:rPr>
         <w:t>RootPath</w:t>
@@ -285,15 +894,10 @@
       <w:proofErr w:type="spellEnd"/>
       <w:r>
         <w:rPr>
-          <w:lang w:val="en-US"/>
-        </w:rPr>
-        <w:t>&gt;</w:t>
-      </w:r>
-      <w:r>
-        <w:rPr>
-          <w:lang w:val="en-US"/>
-        </w:rPr>
-        <w:t>)</w:t>
+          <w:color w:val="A6A6A6" w:themeColor="background1" w:themeShade="A6"/>
+          <w:lang w:val="en-US"/>
+        </w:rPr>
+        <w:t>&gt;)</w:t>
       </w:r>
     </w:p>
     <w:p>
@@ -304,26 +908,32 @@
           <w:numId w:val="1"/>
         </w:numPr>
         <w:rPr>
-          <w:lang w:val="en-US"/>
-        </w:rPr>
-      </w:pPr>
-      <w:r>
-        <w:rPr>
-          <w:lang w:val="en-US"/>
-        </w:rPr>
-        <w:t>(mandatory change)</w:t>
-      </w:r>
-      <w:r>
-        <w:rPr>
-          <w:lang w:val="en-US"/>
-        </w:rPr>
-        <w:t xml:space="preserve"> Remov</w:t>
-      </w:r>
-      <w:r>
-        <w:rPr>
-          <w:lang w:val="en-US"/>
-        </w:rPr>
-        <w:t>e old logs - Scheduled Task.xml, line 44 (&lt;Arguments&gt;)</w:t>
+          <w:color w:val="A6A6A6" w:themeColor="background1" w:themeShade="A6"/>
+          <w:lang w:val="en-US"/>
+        </w:rPr>
+      </w:pPr>
+      <w:r>
+        <w:rPr>
+          <w:color w:val="A6A6A6" w:themeColor="background1" w:themeShade="A6"/>
+          <w:lang w:val="en-US"/>
+        </w:rPr>
+        <w:t>(</w:t>
+      </w:r>
+      <w:proofErr w:type="gramStart"/>
+      <w:r>
+        <w:rPr>
+          <w:color w:val="A6A6A6" w:themeColor="background1" w:themeShade="A6"/>
+          <w:lang w:val="en-US"/>
+        </w:rPr>
+        <w:t>mandatory</w:t>
+      </w:r>
+      <w:proofErr w:type="gramEnd"/>
+      <w:r>
+        <w:rPr>
+          <w:color w:val="A6A6A6" w:themeColor="background1" w:themeShade="A6"/>
+          <w:lang w:val="en-US"/>
+        </w:rPr>
+        <w:t xml:space="preserve"> change) Remove old logs - Scheduled Task.xml, line 44 (&lt;Arguments&gt;)</w:t>
       </w:r>
     </w:p>
     <w:p>
@@ -339,21 +949,42 @@
       </w:pPr>
       <w:r>
         <w:rPr>
-          <w:lang w:val="en-US"/>
-        </w:rPr>
-        <w:t xml:space="preserve">(mandatory change) </w:t>
-      </w:r>
-      <w:r>
-        <w:rPr>
-          <w:lang w:val="en-US"/>
-        </w:rPr>
-        <w:t>Zip Perfmon Log</w:t>
-      </w:r>
-      <w:r>
-        <w:rPr>
-          <w:lang w:val="en-US"/>
-        </w:rPr>
-        <w:t>s - Scheduled Task.xml, line 44 (&lt;Arguments&gt;)</w:t>
+          <w:color w:val="A6A6A6" w:themeColor="background1" w:themeShade="A6"/>
+          <w:lang w:val="en-US"/>
+        </w:rPr>
+        <w:t>(</w:t>
+      </w:r>
+      <w:proofErr w:type="gramStart"/>
+      <w:r>
+        <w:rPr>
+          <w:color w:val="A6A6A6" w:themeColor="background1" w:themeShade="A6"/>
+          <w:lang w:val="en-US"/>
+        </w:rPr>
+        <w:t>mandatory</w:t>
+      </w:r>
+      <w:proofErr w:type="gramEnd"/>
+      <w:r>
+        <w:rPr>
+          <w:color w:val="A6A6A6" w:themeColor="background1" w:themeShade="A6"/>
+          <w:lang w:val="en-US"/>
+        </w:rPr>
+        <w:t xml:space="preserve"> change) Zip </w:t>
+      </w:r>
+      <w:proofErr w:type="spellStart"/>
+      <w:r>
+        <w:rPr>
+          <w:color w:val="A6A6A6" w:themeColor="background1" w:themeShade="A6"/>
+          <w:lang w:val="en-US"/>
+        </w:rPr>
+        <w:t>Perfmon</w:t>
+      </w:r>
+      <w:proofErr w:type="spellEnd"/>
+      <w:r>
+        <w:rPr>
+          <w:color w:val="A6A6A6" w:themeColor="background1" w:themeShade="A6"/>
+          <w:lang w:val="en-US"/>
+        </w:rPr>
+        <w:t xml:space="preserve"> Logs - Scheduled Task.xml, line 44 (&lt;Arguments&gt;)</w:t>
       </w:r>
     </w:p>
     <w:p>
@@ -428,7 +1059,33 @@
         <w:rPr>
           <w:lang w:val="en-US"/>
         </w:rPr>
-        <w:t xml:space="preserve">” and press </w:t>
+        <w:t xml:space="preserve">” </w:t>
+      </w:r>
+      <w:r>
+        <w:rPr>
+          <w:lang w:val="en-US"/>
+        </w:rPr>
+        <w:t>(</w:t>
+      </w:r>
+      <w:r>
+        <w:rPr>
+          <w:i/>
+          <w:iCs/>
+          <w:lang w:val="en-US"/>
+        </w:rPr>
+        <w:t>or wherever you unzipped the file</w:t>
+      </w:r>
+      <w:r>
+        <w:rPr>
+          <w:lang w:val="en-US"/>
+        </w:rPr>
+        <w:t xml:space="preserve">) </w:t>
+      </w:r>
+      <w:r>
+        <w:rPr>
+          <w:lang w:val="en-US"/>
+        </w:rPr>
+        <w:t xml:space="preserve">and press </w:t>
       </w:r>
       <w:r>
         <w:rPr>
@@ -579,6 +1236,993 @@
         <w:rPr>
           <w:lang w:val="en-US"/>
         </w:rPr>
+        <w:t xml:space="preserve">Type </w:t>
+      </w:r>
+      <w:r>
+        <w:rPr>
+          <w:rFonts w:ascii="Courier New" w:hAnsi="Courier New" w:cs="Courier New"/>
+          <w:lang w:val="en-US"/>
+        </w:rPr>
+        <w:t xml:space="preserve">“.\Make-PerfmonTemplate.ps1 </w:t>
+      </w:r>
+      <w:r>
+        <w:rPr>
+          <w:rFonts w:ascii="Courier New" w:hAnsi="Courier New" w:cs="Courier New"/>
+          <w:lang w:val="en-US"/>
+        </w:rPr>
+        <w:t xml:space="preserve">-Template </w:t>
+      </w:r>
+      <w:r>
+        <w:rPr>
+          <w:rFonts w:ascii="Courier New" w:hAnsi="Courier New" w:cs="Courier New"/>
+          <w:lang w:val="en-US"/>
+        </w:rPr>
+        <w:t>perfmon-template-w10-basic.xml</w:t>
+      </w:r>
+      <w:r>
+        <w:rPr>
+          <w:lang w:val="en-US"/>
+        </w:rPr>
+        <w:t xml:space="preserve">” and press </w:t>
+      </w:r>
+      <w:r>
+        <w:rPr>
+          <w:i/>
+          <w:lang w:val="en-US"/>
+        </w:rPr>
+        <w:t>Enter</w:t>
+      </w:r>
+      <w:r>
+        <w:rPr>
+          <w:lang w:val="en-US"/>
+        </w:rPr>
+        <w:t xml:space="preserve">. </w:t>
+      </w:r>
+    </w:p>
+    <w:p>
+      <w:pPr>
+        <w:pStyle w:val="ListParagraph"/>
+        <w:numPr>
+          <w:ilvl w:val="0"/>
+          <w:numId w:val="1"/>
+        </w:numPr>
+        <w:rPr>
+          <w:lang w:val="en-US"/>
+        </w:rPr>
+      </w:pPr>
+      <w:r>
+        <w:rPr>
+          <w:lang w:val="en-US"/>
+        </w:rPr>
+        <w:t xml:space="preserve">Start </w:t>
+      </w:r>
+      <w:r>
+        <w:rPr>
+          <w:i/>
+          <w:lang w:val="en-US"/>
+        </w:rPr>
+        <w:t>Performance Monitor</w:t>
+      </w:r>
+      <w:r>
+        <w:rPr>
+          <w:lang w:val="en-US"/>
+        </w:rPr>
+        <w:t>.</w:t>
+      </w:r>
+    </w:p>
+    <w:p>
+      <w:pPr>
+        <w:pStyle w:val="ListParagraph"/>
+        <w:numPr>
+          <w:ilvl w:val="0"/>
+          <w:numId w:val="1"/>
+        </w:numPr>
+        <w:rPr>
+          <w:lang w:val="en-US"/>
+        </w:rPr>
+      </w:pPr>
+      <w:r>
+        <w:rPr>
+          <w:lang w:val="en-US"/>
+        </w:rPr>
+        <w:t xml:space="preserve">Right click </w:t>
+      </w:r>
+      <w:r>
+        <w:rPr>
+          <w:i/>
+          <w:lang w:val="en-US"/>
+        </w:rPr>
+        <w:t>Performance-&gt;Data Collector Sets-&gt;User Defined</w:t>
+      </w:r>
+      <w:r>
+        <w:rPr>
+          <w:lang w:val="en-US"/>
+        </w:rPr>
+        <w:t xml:space="preserve"> and select </w:t>
+      </w:r>
+      <w:r>
+        <w:rPr>
+          <w:i/>
+          <w:lang w:val="en-US"/>
+        </w:rPr>
+        <w:t>New-&gt;Data Collector Set</w:t>
+      </w:r>
+      <w:r>
+        <w:rPr>
+          <w:lang w:val="en-US"/>
+        </w:rPr>
+        <w:t>.</w:t>
+      </w:r>
+    </w:p>
+    <w:p>
+      <w:pPr>
+        <w:pStyle w:val="ListParagraph"/>
+        <w:numPr>
+          <w:ilvl w:val="0"/>
+          <w:numId w:val="1"/>
+        </w:numPr>
+        <w:rPr>
+          <w:lang w:val="en-US"/>
+        </w:rPr>
+      </w:pPr>
+      <w:r>
+        <w:rPr>
+          <w:lang w:val="en-US"/>
+        </w:rPr>
+        <w:t>Type “</w:t>
+      </w:r>
+      <w:r>
+        <w:rPr>
+          <w:i/>
+          <w:lang w:val="en-US"/>
+        </w:rPr>
+        <w:t>Windows 10 basic trace</w:t>
+      </w:r>
+      <w:r>
+        <w:rPr>
+          <w:lang w:val="en-US"/>
+        </w:rPr>
+        <w:t xml:space="preserve">” as </w:t>
+      </w:r>
+      <w:r>
+        <w:rPr>
+          <w:i/>
+          <w:lang w:val="en-US"/>
+        </w:rPr>
+        <w:t>Name</w:t>
+      </w:r>
+      <w:r>
+        <w:rPr>
+          <w:lang w:val="en-US"/>
+        </w:rPr>
+        <w:t xml:space="preserve"> and select </w:t>
+      </w:r>
+      <w:r>
+        <w:rPr>
+          <w:i/>
+          <w:lang w:val="en-US"/>
+        </w:rPr>
+        <w:t>Create from a template</w:t>
+      </w:r>
+      <w:r>
+        <w:rPr>
+          <w:lang w:val="en-US"/>
+        </w:rPr>
+        <w:t xml:space="preserve"> and click </w:t>
+      </w:r>
+      <w:r>
+        <w:rPr>
+          <w:i/>
+          <w:lang w:val="en-US"/>
+        </w:rPr>
+        <w:t>Next</w:t>
+      </w:r>
+      <w:r>
+        <w:rPr>
+          <w:lang w:val="en-US"/>
+        </w:rPr>
+        <w:t>.</w:t>
+      </w:r>
+    </w:p>
+    <w:p>
+      <w:pPr>
+        <w:pStyle w:val="ListParagraph"/>
+        <w:numPr>
+          <w:ilvl w:val="0"/>
+          <w:numId w:val="1"/>
+        </w:numPr>
+        <w:rPr>
+          <w:lang w:val="en-US"/>
+        </w:rPr>
+      </w:pPr>
+      <w:r>
+        <w:rPr>
+          <w:lang w:val="en-US"/>
+        </w:rPr>
+        <w:t xml:space="preserve">Click </w:t>
+      </w:r>
+      <w:r>
+        <w:rPr>
+          <w:i/>
+          <w:lang w:val="en-US"/>
+        </w:rPr>
+        <w:t>Browse…</w:t>
+      </w:r>
+      <w:r>
+        <w:rPr>
+          <w:lang w:val="en-US"/>
+        </w:rPr>
+        <w:t>.</w:t>
+      </w:r>
+    </w:p>
+    <w:p>
+      <w:pPr>
+        <w:pStyle w:val="ListParagraph"/>
+        <w:numPr>
+          <w:ilvl w:val="0"/>
+          <w:numId w:val="1"/>
+        </w:numPr>
+        <w:rPr>
+          <w:lang w:val="en-US"/>
+        </w:rPr>
+      </w:pPr>
+      <w:r>
+        <w:rPr>
+          <w:lang w:val="en-US"/>
+        </w:rPr>
+        <w:t xml:space="preserve">Browse for </w:t>
+      </w:r>
+      <w:r>
+        <w:rPr>
+          <w:i/>
+          <w:lang w:val="en-US"/>
+        </w:rPr>
+        <w:t>&lt;</w:t>
+      </w:r>
+      <w:proofErr w:type="spellStart"/>
+      <w:r>
+        <w:rPr>
+          <w:i/>
+          <w:lang w:val="en-US"/>
+        </w:rPr>
+        <w:t>MyServer</w:t>
+      </w:r>
+      <w:proofErr w:type="spellEnd"/>
+      <w:r>
+        <w:rPr>
+          <w:i/>
+          <w:lang w:val="en-US"/>
+        </w:rPr>
+        <w:t>&gt;-PerfmonTemplate.xml</w:t>
+      </w:r>
+      <w:r>
+        <w:rPr>
+          <w:lang w:val="en-US"/>
+        </w:rPr>
+        <w:t xml:space="preserve"> and click </w:t>
+      </w:r>
+      <w:r>
+        <w:rPr>
+          <w:i/>
+          <w:lang w:val="en-US"/>
+        </w:rPr>
+        <w:t>Open</w:t>
+      </w:r>
+      <w:r>
+        <w:rPr>
+          <w:lang w:val="en-US"/>
+        </w:rPr>
+        <w:t>.</w:t>
+      </w:r>
+    </w:p>
+    <w:p>
+      <w:pPr>
+        <w:pStyle w:val="ListParagraph"/>
+        <w:numPr>
+          <w:ilvl w:val="0"/>
+          <w:numId w:val="1"/>
+        </w:numPr>
+        <w:rPr>
+          <w:lang w:val="en-US"/>
+        </w:rPr>
+      </w:pPr>
+      <w:r>
+        <w:rPr>
+          <w:lang w:val="en-US"/>
+        </w:rPr>
+        <w:t xml:space="preserve">Click </w:t>
+      </w:r>
+      <w:r>
+        <w:rPr>
+          <w:i/>
+          <w:lang w:val="en-US"/>
+        </w:rPr>
+        <w:t>Finish</w:t>
+      </w:r>
+      <w:r>
+        <w:rPr>
+          <w:lang w:val="en-US"/>
+        </w:rPr>
+        <w:t>.</w:t>
+      </w:r>
+    </w:p>
+    <w:p>
+      <w:pPr>
+        <w:pStyle w:val="ListParagraph"/>
+        <w:numPr>
+          <w:ilvl w:val="0"/>
+          <w:numId w:val="1"/>
+        </w:numPr>
+        <w:rPr>
+          <w:color w:val="A6A6A6" w:themeColor="background1" w:themeShade="A6"/>
+          <w:lang w:val="en-US"/>
+        </w:rPr>
+      </w:pPr>
+      <w:r>
+        <w:rPr>
+          <w:color w:val="A6A6A6" w:themeColor="background1" w:themeShade="A6"/>
+          <w:lang w:val="en-US"/>
+        </w:rPr>
+        <w:t xml:space="preserve">&lt;Optional&gt; If you want to have the trace to run continuously, then perform this additional step: </w:t>
+      </w:r>
+      <w:r>
+        <w:rPr>
+          <w:color w:val="A6A6A6" w:themeColor="background1" w:themeShade="A6"/>
+          <w:lang w:val="en-US"/>
+        </w:rPr>
+        <w:br/>
+      </w:r>
+      <w:r>
+        <w:rPr>
+          <w:color w:val="A6A6A6" w:themeColor="background1" w:themeShade="A6"/>
+          <w:lang w:val="en-US"/>
+        </w:rPr>
+        <w:t xml:space="preserve">Type “.\schedule-the-tasks.ps1” in the </w:t>
+      </w:r>
+      <w:r>
+        <w:rPr>
+          <w:i/>
+          <w:color w:val="A6A6A6" w:themeColor="background1" w:themeShade="A6"/>
+          <w:lang w:val="en-US"/>
+        </w:rPr>
+        <w:t xml:space="preserve">PowerShell </w:t>
+      </w:r>
+      <w:r>
+        <w:rPr>
+          <w:color w:val="A6A6A6" w:themeColor="background1" w:themeShade="A6"/>
+          <w:lang w:val="en-US"/>
+        </w:rPr>
+        <w:t xml:space="preserve">window and press </w:t>
+      </w:r>
+      <w:r>
+        <w:rPr>
+          <w:i/>
+          <w:color w:val="A6A6A6" w:themeColor="background1" w:themeShade="A6"/>
+          <w:lang w:val="en-US"/>
+        </w:rPr>
+        <w:t>Enter</w:t>
+      </w:r>
+      <w:r>
+        <w:rPr>
+          <w:color w:val="A6A6A6" w:themeColor="background1" w:themeShade="A6"/>
+          <w:lang w:val="en-US"/>
+        </w:rPr>
+        <w:t>.</w:t>
+      </w:r>
+    </w:p>
+    <w:p>
+      <w:pPr>
+        <w:pStyle w:val="ListParagraph"/>
+        <w:numPr>
+          <w:ilvl w:val="0"/>
+          <w:numId w:val="1"/>
+        </w:numPr>
+        <w:rPr>
+          <w:lang w:val="en-US"/>
+        </w:rPr>
+      </w:pPr>
+      <w:r>
+        <w:rPr>
+          <w:lang w:val="en-US"/>
+        </w:rPr>
+        <w:t>Done.</w:t>
+      </w:r>
+    </w:p>
+    <w:p>
+      <w:pPr>
+        <w:rPr>
+          <w:lang w:val="en-US"/>
+        </w:rPr>
+      </w:pPr>
+    </w:p>
+    <w:p>
+      <w:pPr>
+        <w:pStyle w:val="Heading1"/>
+        <w:rPr>
+          <w:lang w:val="en-US"/>
+        </w:rPr>
+      </w:pPr>
+    </w:p>
+    <w:p>
+      <w:pPr>
+        <w:pStyle w:val="Heading1"/>
+        <w:rPr>
+          <w:lang w:val="en-US"/>
+        </w:rPr>
+      </w:pPr>
+      <w:bookmarkStart w:id="3" w:name="_Toc98933391"/>
+      <w:r>
+        <w:rPr>
+          <w:lang w:val="en-US"/>
+        </w:rPr>
+        <w:t>Set up performance monitoring</w:t>
+      </w:r>
+      <w:r>
+        <w:rPr>
+          <w:lang w:val="en-US"/>
+        </w:rPr>
+        <w:t xml:space="preserve"> for SQL2012</w:t>
+      </w:r>
+      <w:bookmarkEnd w:id="3"/>
+    </w:p>
+    <w:p>
+      <w:pPr>
+        <w:pStyle w:val="ListParagraph"/>
+        <w:numPr>
+          <w:ilvl w:val="0"/>
+          <w:numId w:val="1"/>
+        </w:numPr>
+        <w:rPr>
+          <w:lang w:val="en-US"/>
+        </w:rPr>
+      </w:pPr>
+      <w:r>
+        <w:rPr>
+          <w:lang w:val="en-US"/>
+        </w:rPr>
+        <w:t xml:space="preserve">Extract all files in the </w:t>
+      </w:r>
+      <w:r>
+        <w:rPr>
+          <w:lang w:val="en-US"/>
+        </w:rPr>
+        <w:t>z</w:t>
+      </w:r>
+      <w:r>
+        <w:rPr>
+          <w:lang w:val="en-US"/>
+        </w:rPr>
+        <w:t>ip archive to a folder, for example C:\temp</w:t>
+      </w:r>
+    </w:p>
+    <w:p>
+      <w:pPr>
+        <w:pStyle w:val="ListParagraph"/>
+        <w:numPr>
+          <w:ilvl w:val="0"/>
+          <w:numId w:val="1"/>
+        </w:numPr>
+        <w:rPr>
+          <w:lang w:val="en-US"/>
+        </w:rPr>
+      </w:pPr>
+      <w:r>
+        <w:rPr>
+          <w:lang w:val="en-US"/>
+        </w:rPr>
+        <w:t xml:space="preserve">If you need to change counter sampling interval -&gt; open </w:t>
+      </w:r>
+      <w:r>
+        <w:rPr>
+          <w:i/>
+          <w:lang w:val="en-US"/>
+        </w:rPr>
+        <w:t>PerformanceMonitorTemplate.xml</w:t>
+      </w:r>
+      <w:r>
+        <w:rPr>
+          <w:lang w:val="en-US"/>
+        </w:rPr>
+        <w:t xml:space="preserve"> in a text editor and find </w:t>
+      </w:r>
+      <w:r>
+        <w:rPr>
+          <w:i/>
+          <w:lang w:val="en-US"/>
+        </w:rPr>
+        <w:t>&lt;</w:t>
+      </w:r>
+      <w:proofErr w:type="spellStart"/>
+      <w:r>
+        <w:rPr>
+          <w:i/>
+          <w:lang w:val="en-US"/>
+        </w:rPr>
+        <w:t>SampleInterval</w:t>
+      </w:r>
+      <w:proofErr w:type="spellEnd"/>
+      <w:r>
+        <w:rPr>
+          <w:i/>
+          <w:lang w:val="en-US"/>
+        </w:rPr>
+        <w:t>&gt;30&lt;/</w:t>
+      </w:r>
+      <w:proofErr w:type="spellStart"/>
+      <w:r>
+        <w:rPr>
+          <w:i/>
+          <w:lang w:val="en-US"/>
+        </w:rPr>
+        <w:t>SampleInterval</w:t>
+      </w:r>
+      <w:proofErr w:type="spellEnd"/>
+      <w:r>
+        <w:rPr>
+          <w:i/>
+          <w:lang w:val="en-US"/>
+        </w:rPr>
+        <w:t>&gt;</w:t>
+      </w:r>
+      <w:r>
+        <w:rPr>
+          <w:lang w:val="en-US"/>
+        </w:rPr>
+        <w:t xml:space="preserve"> and adjust it accordingly. The value is in seconds.</w:t>
+      </w:r>
+    </w:p>
+    <w:p>
+      <w:pPr>
+        <w:pStyle w:val="ListParagraph"/>
+        <w:numPr>
+          <w:ilvl w:val="0"/>
+          <w:numId w:val="1"/>
+        </w:numPr>
+        <w:rPr>
+          <w:lang w:val="en-US"/>
+        </w:rPr>
+      </w:pPr>
+      <w:r>
+        <w:rPr>
+          <w:lang w:val="en-US"/>
+        </w:rPr>
+        <w:t>If you need to change destination of the trace files the following paths needs/can to be changed:</w:t>
+      </w:r>
+    </w:p>
+    <w:p>
+      <w:pPr>
+        <w:pStyle w:val="ListParagraph"/>
+        <w:numPr>
+          <w:ilvl w:val="1"/>
+          <w:numId w:val="1"/>
+        </w:numPr>
+        <w:rPr>
+          <w:lang w:val="en-US"/>
+        </w:rPr>
+      </w:pPr>
+      <w:r>
+        <w:rPr>
+          <w:lang w:val="en-US"/>
+        </w:rPr>
+        <w:t xml:space="preserve">(optional change) </w:t>
+      </w:r>
+      <w:r>
+        <w:rPr>
+          <w:lang w:val="en-US"/>
+        </w:rPr>
+        <w:t>copy-scripts.ps1</w:t>
+      </w:r>
+      <w:r>
+        <w:rPr>
+          <w:lang w:val="en-US"/>
+        </w:rPr>
+        <w:t>, l</w:t>
+      </w:r>
+      <w:r>
+        <w:rPr>
+          <w:lang w:val="en-US"/>
+        </w:rPr>
+        <w:t>ine 1 and 2</w:t>
+      </w:r>
+      <w:r>
+        <w:rPr>
+          <w:lang w:val="en-US"/>
+        </w:rPr>
+        <w:t>.</w:t>
+      </w:r>
+    </w:p>
+    <w:p>
+      <w:pPr>
+        <w:pStyle w:val="ListParagraph"/>
+        <w:numPr>
+          <w:ilvl w:val="1"/>
+          <w:numId w:val="1"/>
+        </w:numPr>
+        <w:rPr>
+          <w:lang w:val="en-US"/>
+        </w:rPr>
+      </w:pPr>
+      <w:r>
+        <w:rPr>
+          <w:lang w:val="en-US"/>
+        </w:rPr>
+        <w:t xml:space="preserve">(mandatory change) </w:t>
+      </w:r>
+      <w:r>
+        <w:rPr>
+          <w:lang w:val="en-US"/>
+        </w:rPr>
+        <w:t>PerformanceMonitorTemplate.xml</w:t>
+      </w:r>
+      <w:r>
+        <w:rPr>
+          <w:lang w:val="en-US"/>
+        </w:rPr>
+        <w:t>, line 14, 16-17 (</w:t>
+      </w:r>
+      <w:r>
+        <w:rPr>
+          <w:lang w:val="en-US"/>
+        </w:rPr>
+        <w:t>&lt;</w:t>
+      </w:r>
+      <w:proofErr w:type="spellStart"/>
+      <w:r>
+        <w:rPr>
+          <w:lang w:val="en-US"/>
+        </w:rPr>
+        <w:t>LatestOutputLocation</w:t>
+      </w:r>
+      <w:proofErr w:type="spellEnd"/>
+      <w:r>
+        <w:rPr>
+          <w:lang w:val="en-US"/>
+        </w:rPr>
+        <w:t>&gt;</w:t>
+      </w:r>
+      <w:r>
+        <w:rPr>
+          <w:lang w:val="en-US"/>
+        </w:rPr>
+        <w:t xml:space="preserve">, </w:t>
+      </w:r>
+      <w:r>
+        <w:rPr>
+          <w:lang w:val="en-US"/>
+        </w:rPr>
+        <w:t>&lt;</w:t>
+      </w:r>
+      <w:proofErr w:type="spellStart"/>
+      <w:r>
+        <w:rPr>
+          <w:lang w:val="en-US"/>
+        </w:rPr>
+        <w:t>OutputLocation</w:t>
+      </w:r>
+      <w:proofErr w:type="spellEnd"/>
+      <w:r>
+        <w:rPr>
+          <w:lang w:val="en-US"/>
+        </w:rPr>
+        <w:t>&gt;</w:t>
+      </w:r>
+      <w:r>
+        <w:rPr>
+          <w:lang w:val="en-US"/>
+        </w:rPr>
+        <w:t xml:space="preserve">, </w:t>
+      </w:r>
+      <w:r>
+        <w:rPr>
+          <w:lang w:val="en-US"/>
+        </w:rPr>
+        <w:t>&lt;</w:t>
+      </w:r>
+      <w:proofErr w:type="spellStart"/>
+      <w:r>
+        <w:rPr>
+          <w:lang w:val="en-US"/>
+        </w:rPr>
+        <w:t>RootPath</w:t>
+      </w:r>
+      <w:proofErr w:type="spellEnd"/>
+      <w:r>
+        <w:rPr>
+          <w:lang w:val="en-US"/>
+        </w:rPr>
+        <w:t>&gt;</w:t>
+      </w:r>
+      <w:r>
+        <w:rPr>
+          <w:lang w:val="en-US"/>
+        </w:rPr>
+        <w:t>)</w:t>
+      </w:r>
+    </w:p>
+    <w:p>
+      <w:pPr>
+        <w:pStyle w:val="ListParagraph"/>
+        <w:numPr>
+          <w:ilvl w:val="1"/>
+          <w:numId w:val="1"/>
+        </w:numPr>
+        <w:rPr>
+          <w:lang w:val="en-US"/>
+        </w:rPr>
+      </w:pPr>
+      <w:r>
+        <w:rPr>
+          <w:lang w:val="en-US"/>
+        </w:rPr>
+        <w:t>(mandatory change)</w:t>
+      </w:r>
+      <w:r>
+        <w:rPr>
+          <w:lang w:val="en-US"/>
+        </w:rPr>
+        <w:t xml:space="preserve"> Remov</w:t>
+      </w:r>
+      <w:r>
+        <w:rPr>
+          <w:lang w:val="en-US"/>
+        </w:rPr>
+        <w:t>e old logs - Scheduled Task.xml, line 44 (&lt;Arguments&gt;)</w:t>
+      </w:r>
+    </w:p>
+    <w:p>
+      <w:pPr>
+        <w:pStyle w:val="ListParagraph"/>
+        <w:numPr>
+          <w:ilvl w:val="1"/>
+          <w:numId w:val="1"/>
+        </w:numPr>
+        <w:rPr>
+          <w:lang w:val="en-US"/>
+        </w:rPr>
+      </w:pPr>
+      <w:r>
+        <w:rPr>
+          <w:lang w:val="en-US"/>
+        </w:rPr>
+        <w:t xml:space="preserve">(mandatory change) </w:t>
+      </w:r>
+      <w:r>
+        <w:rPr>
+          <w:lang w:val="en-US"/>
+        </w:rPr>
+        <w:t>Zip Perfmon Log</w:t>
+      </w:r>
+      <w:r>
+        <w:rPr>
+          <w:lang w:val="en-US"/>
+        </w:rPr>
+        <w:t>s - Scheduled Task.xml, line 44 (&lt;Arguments&gt;)</w:t>
+      </w:r>
+    </w:p>
+    <w:p>
+      <w:pPr>
+        <w:pStyle w:val="ListParagraph"/>
+        <w:numPr>
+          <w:ilvl w:val="0"/>
+          <w:numId w:val="1"/>
+        </w:numPr>
+        <w:rPr>
+          <w:lang w:val="en-US"/>
+        </w:rPr>
+      </w:pPr>
+      <w:r>
+        <w:rPr>
+          <w:lang w:val="en-US"/>
+        </w:rPr>
+        <w:t xml:space="preserve">Start </w:t>
+      </w:r>
+      <w:r>
+        <w:rPr>
+          <w:i/>
+          <w:lang w:val="en-US"/>
+        </w:rPr>
+        <w:t>PowerShell</w:t>
+      </w:r>
+      <w:r>
+        <w:rPr>
+          <w:lang w:val="en-US"/>
+        </w:rPr>
+        <w:t xml:space="preserve"> as </w:t>
+      </w:r>
+      <w:r>
+        <w:rPr>
+          <w:i/>
+          <w:lang w:val="en-US"/>
+        </w:rPr>
+        <w:t>Administrator</w:t>
+      </w:r>
+      <w:r>
+        <w:rPr>
+          <w:lang w:val="en-US"/>
+        </w:rPr>
+        <w:t>.</w:t>
+      </w:r>
+    </w:p>
+    <w:p>
+      <w:pPr>
+        <w:pStyle w:val="ListParagraph"/>
+        <w:numPr>
+          <w:ilvl w:val="0"/>
+          <w:numId w:val="1"/>
+        </w:numPr>
+        <w:rPr>
+          <w:lang w:val="en-US"/>
+        </w:rPr>
+      </w:pPr>
+      <w:r>
+        <w:rPr>
+          <w:lang w:val="en-US"/>
+        </w:rPr>
+        <w:lastRenderedPageBreak/>
+        <w:t>Type “</w:t>
+      </w:r>
+      <w:r>
+        <w:rPr>
+          <w:rFonts w:ascii="Courier New" w:hAnsi="Courier New" w:cs="Courier New"/>
+          <w:lang w:val="en-US"/>
+        </w:rPr>
+        <w:t>cd C:\temp</w:t>
+      </w:r>
+      <w:r>
+        <w:rPr>
+          <w:lang w:val="en-US"/>
+        </w:rPr>
+        <w:t xml:space="preserve">” and press </w:t>
+      </w:r>
+      <w:r>
+        <w:rPr>
+          <w:i/>
+          <w:lang w:val="en-US"/>
+        </w:rPr>
+        <w:t>Enter</w:t>
+      </w:r>
+      <w:r>
+        <w:rPr>
+          <w:lang w:val="en-US"/>
+        </w:rPr>
+        <w:t>.</w:t>
+      </w:r>
+    </w:p>
+    <w:p>
+      <w:pPr>
+        <w:pStyle w:val="ListParagraph"/>
+        <w:numPr>
+          <w:ilvl w:val="0"/>
+          <w:numId w:val="1"/>
+        </w:numPr>
+        <w:rPr>
+          <w:lang w:val="en-US"/>
+        </w:rPr>
+      </w:pPr>
+      <w:r>
+        <w:rPr>
+          <w:lang w:val="en-US"/>
+        </w:rPr>
+        <w:t>Type “</w:t>
+      </w:r>
+      <w:r>
+        <w:rPr>
+          <w:rFonts w:ascii="Courier New" w:hAnsi="Courier New" w:cs="Courier New"/>
+          <w:lang w:val="en-US"/>
+        </w:rPr>
+        <w:t>Set-</w:t>
+      </w:r>
+      <w:proofErr w:type="spellStart"/>
+      <w:r>
+        <w:rPr>
+          <w:rFonts w:ascii="Courier New" w:hAnsi="Courier New" w:cs="Courier New"/>
+          <w:lang w:val="en-US"/>
+        </w:rPr>
+        <w:t>ExecutionPolicy</w:t>
+      </w:r>
+      <w:proofErr w:type="spellEnd"/>
+      <w:r>
+        <w:rPr>
+          <w:rFonts w:ascii="Courier New" w:hAnsi="Courier New" w:cs="Courier New"/>
+          <w:lang w:val="en-US"/>
+        </w:rPr>
+        <w:t xml:space="preserve"> </w:t>
+      </w:r>
+      <w:proofErr w:type="spellStart"/>
+      <w:r>
+        <w:rPr>
+          <w:rFonts w:ascii="Courier New" w:hAnsi="Courier New" w:cs="Courier New"/>
+          <w:lang w:val="en-US"/>
+        </w:rPr>
+        <w:t>RemoteSigned</w:t>
+      </w:r>
+      <w:proofErr w:type="spellEnd"/>
+      <w:r>
+        <w:rPr>
+          <w:rFonts w:ascii="Courier New" w:hAnsi="Courier New" w:cs="Courier New"/>
+          <w:lang w:val="en-US"/>
+        </w:rPr>
+        <w:t xml:space="preserve"> -Force</w:t>
+      </w:r>
+      <w:r>
+        <w:rPr>
+          <w:lang w:val="en-US"/>
+        </w:rPr>
+        <w:t xml:space="preserve">” and press </w:t>
+      </w:r>
+      <w:r>
+        <w:rPr>
+          <w:i/>
+          <w:lang w:val="en-US"/>
+        </w:rPr>
+        <w:t>Enter</w:t>
+      </w:r>
+      <w:r>
+        <w:rPr>
+          <w:lang w:val="en-US"/>
+        </w:rPr>
+        <w:t>.</w:t>
+      </w:r>
+    </w:p>
+    <w:p>
+      <w:pPr>
+        <w:pStyle w:val="ListParagraph"/>
+        <w:numPr>
+          <w:ilvl w:val="0"/>
+          <w:numId w:val="1"/>
+        </w:numPr>
+        <w:rPr>
+          <w:lang w:val="en-US"/>
+        </w:rPr>
+      </w:pPr>
+      <w:r>
+        <w:rPr>
+          <w:lang w:val="en-US"/>
+        </w:rPr>
+        <w:t>Type “</w:t>
+      </w:r>
+      <w:r>
+        <w:rPr>
+          <w:rFonts w:ascii="Courier New" w:hAnsi="Courier New" w:cs="Courier New"/>
+          <w:lang w:val="en-US"/>
+        </w:rPr>
+        <w:t>.\copy-scripts.ps1</w:t>
+      </w:r>
+      <w:r>
+        <w:rPr>
+          <w:lang w:val="en-US"/>
+        </w:rPr>
+        <w:t xml:space="preserve">” and press </w:t>
+      </w:r>
+      <w:r>
+        <w:rPr>
+          <w:i/>
+          <w:lang w:val="en-US"/>
+        </w:rPr>
+        <w:t>Enter</w:t>
+      </w:r>
+      <w:r>
+        <w:rPr>
+          <w:lang w:val="en-US"/>
+        </w:rPr>
+        <w:t>.</w:t>
+      </w:r>
+    </w:p>
+    <w:p>
+      <w:pPr>
+        <w:pStyle w:val="ListParagraph"/>
+        <w:numPr>
+          <w:ilvl w:val="0"/>
+          <w:numId w:val="1"/>
+        </w:numPr>
+        <w:rPr>
+          <w:lang w:val="en-US"/>
+        </w:rPr>
+      </w:pPr>
+      <w:r>
+        <w:rPr>
+          <w:lang w:val="en-US"/>
+        </w:rPr>
         <w:t xml:space="preserve">If you are setting up monitoring for the default instance, perform 8a (and not 8b). </w:t>
       </w:r>
       <w:r>
@@ -743,77 +2387,45 @@
           <w:sz w:val="8"/>
           <w:lang w:val="en-US"/>
         </w:rPr>
-        <w:t xml:space="preserve"> </w:t>
-      </w:r>
+        <w:t xml:space="preserve"> (Get-</w:t>
+      </w:r>
+      <w:proofErr w:type="spellStart"/>
       <w:r>
         <w:rPr>
           <w:rFonts w:ascii="Courier New" w:hAnsi="Courier New" w:cs="Courier New"/>
           <w:sz w:val="8"/>
           <w:lang w:val="en-US"/>
         </w:rPr>
-        <w:t>(Get-</w:t>
-      </w:r>
-      <w:proofErr w:type="spellStart"/>
+        <w:t>ChildItem</w:t>
+      </w:r>
+      <w:proofErr w:type="spellEnd"/>
       <w:r>
         <w:rPr>
           <w:rFonts w:ascii="Courier New" w:hAnsi="Courier New" w:cs="Courier New"/>
           <w:sz w:val="8"/>
           <w:lang w:val="en-US"/>
         </w:rPr>
-        <w:t>ChildItem</w:t>
-      </w:r>
-      <w:proofErr w:type="spellEnd"/>
+        <w:t xml:space="preserve"> </w:t>
+      </w:r>
+      <w:proofErr w:type="spellStart"/>
+      <w:proofErr w:type="gramStart"/>
       <w:r>
         <w:rPr>
           <w:rFonts w:ascii="Courier New" w:hAnsi="Courier New" w:cs="Courier New"/>
           <w:sz w:val="8"/>
           <w:lang w:val="en-US"/>
         </w:rPr>
-        <w:t xml:space="preserve"> </w:t>
-      </w:r>
-      <w:proofErr w:type="spellStart"/>
-      <w:proofErr w:type="gramStart"/>
+        <w:t>env:COMPUTERNAME</w:t>
+      </w:r>
+      <w:proofErr w:type="spellEnd"/>
+      <w:proofErr w:type="gramEnd"/>
       <w:r>
         <w:rPr>
           <w:rFonts w:ascii="Courier New" w:hAnsi="Courier New" w:cs="Courier New"/>
           <w:sz w:val="8"/>
           <w:lang w:val="en-US"/>
         </w:rPr>
-        <w:t>env:COMPUTERNAME</w:t>
-      </w:r>
-      <w:proofErr w:type="spellEnd"/>
-      <w:proofErr w:type="gramEnd"/>
-      <w:r>
-        <w:rPr>
-          <w:rFonts w:ascii="Courier New" w:hAnsi="Courier New" w:cs="Courier New"/>
-          <w:sz w:val="8"/>
-          <w:lang w:val="en-US"/>
-        </w:rPr>
-        <w:t>).Value</w:t>
-      </w:r>
-      <w:r>
-        <w:rPr>
-          <w:rFonts w:ascii="Courier New" w:hAnsi="Courier New" w:cs="Courier New"/>
-          <w:sz w:val="8"/>
-          <w:lang w:val="en-US"/>
-        </w:rPr>
-        <w:t xml:space="preserve"> -Template PerformanceMonitorTemplate_SQL201</w:t>
-      </w:r>
-      <w:r>
-        <w:rPr>
-          <w:rFonts w:ascii="Courier New" w:hAnsi="Courier New" w:cs="Courier New"/>
-          <w:sz w:val="8"/>
-          <w:lang w:val="en-US"/>
-        </w:rPr>
-        <w:t>5</w:t>
-      </w:r>
-      <w:r>
-        <w:rPr>
-          <w:rFonts w:ascii="Courier New" w:hAnsi="Courier New" w:cs="Courier New"/>
-          <w:sz w:val="8"/>
-          <w:lang w:val="en-US"/>
-        </w:rPr>
-        <w:t>.xml</w:t>
+        <w:t>).Value -Template PerformanceMonitorTemplate_SQL2015.xml</w:t>
       </w:r>
     </w:p>
     <w:p>
@@ -1274,15 +2886,7 @@
         <w:rPr>
           <w:lang w:val="en-US"/>
         </w:rPr>
-        <w:t>”</w:t>
-      </w:r>
-      <w:bookmarkStart w:id="0" w:name="_GoBack"/>
-      <w:bookmarkEnd w:id="0"/>
-      <w:r>
-        <w:rPr>
-          <w:lang w:val="en-US"/>
-        </w:rPr>
-        <w:t xml:space="preserve"> in the </w:t>
+        <w:t xml:space="preserve">” in the </w:t>
       </w:r>
       <w:r>
         <w:rPr>
@@ -1347,6 +2951,7 @@
           <w:lang w:val="en-US"/>
         </w:rPr>
       </w:pPr>
+      <w:bookmarkStart w:id="4" w:name="_Toc98933392"/>
       <w:r>
         <w:rPr>
           <w:lang w:val="en-US"/>
@@ -1359,6 +2964,7 @@
         </w:rPr>
         <w:t xml:space="preserve"> for SQL2005</w:t>
       </w:r>
+      <w:bookmarkEnd w:id="4"/>
     </w:p>
     <w:p>
       <w:pPr>
@@ -1481,7 +3087,6 @@
         <w:rPr>
           <w:lang w:val="en-US"/>
         </w:rPr>
-        <w:lastRenderedPageBreak/>
         <w:t>If you need to change destination of the trace files the following paths needs/can to be changed:</w:t>
       </w:r>
     </w:p>
@@ -2053,6 +3658,7 @@
         <w:rPr>
           <w:lang w:val="en-US"/>
         </w:rPr>
+        <w:lastRenderedPageBreak/>
         <w:t xml:space="preserve">Right click </w:t>
       </w:r>
       <w:r>
@@ -2345,6 +3951,7 @@
       <w:pPr>
         <w:pStyle w:val="Heading1"/>
       </w:pPr>
+      <w:bookmarkStart w:id="5" w:name="_Toc98933393"/>
       <w:proofErr w:type="spellStart"/>
       <w:r>
         <w:t>Zip</w:t>
@@ -2365,6 +3972,7 @@
       <w:r>
         <w:t>content</w:t>
       </w:r>
+      <w:bookmarkEnd w:id="5"/>
       <w:proofErr w:type="spellEnd"/>
     </w:p>
     <w:tbl>
@@ -2374,13 +3982,13 @@
         <w:tblLook w:val="04A0" w:firstRow="1" w:lastRow="0" w:firstColumn="1" w:lastColumn="0" w:noHBand="0" w:noVBand="1"/>
       </w:tblPr>
       <w:tblGrid>
-        <w:gridCol w:w="4233"/>
-        <w:gridCol w:w="4829"/>
+        <w:gridCol w:w="4318"/>
+        <w:gridCol w:w="4744"/>
       </w:tblGrid>
       <w:tr>
         <w:tc>
           <w:tcPr>
-            <w:tcW w:w="2830" w:type="dxa"/>
+            <w:tcW w:w="4318" w:type="dxa"/>
           </w:tcPr>
           <w:p>
             <w:pPr>
@@ -2400,7 +4008,7 @@
         </w:tc>
         <w:tc>
           <w:tcPr>
-            <w:tcW w:w="6232" w:type="dxa"/>
+            <w:tcW w:w="4744" w:type="dxa"/>
           </w:tcPr>
           <w:p>
             <w:pPr>
@@ -2422,7 +4030,7 @@
       <w:tr>
         <w:tc>
           <w:tcPr>
-            <w:tcW w:w="2830" w:type="dxa"/>
+            <w:tcW w:w="4318" w:type="dxa"/>
           </w:tcPr>
           <w:p>
             <w:r>
@@ -2432,7 +4040,7 @@
         </w:tc>
         <w:tc>
           <w:tcPr>
-            <w:tcW w:w="6232" w:type="dxa"/>
+            <w:tcW w:w="4744" w:type="dxa"/>
           </w:tcPr>
           <w:p>
             <w:pPr>
@@ -2491,7 +4099,7 @@
       <w:tr>
         <w:tc>
           <w:tcPr>
-            <w:tcW w:w="2830" w:type="dxa"/>
+            <w:tcW w:w="4318" w:type="dxa"/>
           </w:tcPr>
           <w:p>
             <w:r>
@@ -2501,7 +4109,7 @@
         </w:tc>
         <w:tc>
           <w:tcPr>
-            <w:tcW w:w="6232" w:type="dxa"/>
+            <w:tcW w:w="4744" w:type="dxa"/>
           </w:tcPr>
           <w:p>
             <w:pPr>
@@ -2521,7 +4129,7 @@
       <w:tr>
         <w:tc>
           <w:tcPr>
-            <w:tcW w:w="2830" w:type="dxa"/>
+            <w:tcW w:w="4318" w:type="dxa"/>
           </w:tcPr>
           <w:p>
             <w:r>
@@ -2531,7 +4139,7 @@
         </w:tc>
         <w:tc>
           <w:tcPr>
-            <w:tcW w:w="6232" w:type="dxa"/>
+            <w:tcW w:w="4744" w:type="dxa"/>
           </w:tcPr>
           <w:p>
             <w:pPr>
@@ -2551,7 +4159,7 @@
       <w:tr>
         <w:tc>
           <w:tcPr>
-            <w:tcW w:w="2830" w:type="dxa"/>
+            <w:tcW w:w="4318" w:type="dxa"/>
           </w:tcPr>
           <w:p>
             <w:pPr>
@@ -2569,7 +4177,7 @@
         </w:tc>
         <w:tc>
           <w:tcPr>
-            <w:tcW w:w="6232" w:type="dxa"/>
+            <w:tcW w:w="4744" w:type="dxa"/>
           </w:tcPr>
           <w:p>
             <w:pPr>
@@ -2607,7 +4215,7 @@
       <w:tr>
         <w:tc>
           <w:tcPr>
-            <w:tcW w:w="2830" w:type="dxa"/>
+            <w:tcW w:w="4318" w:type="dxa"/>
           </w:tcPr>
           <w:p>
             <w:pPr>
@@ -2615,17 +4223,50 @@
                 <w:lang w:val="en-US"/>
               </w:rPr>
             </w:pPr>
-            <w:r>
-              <w:rPr>
-                <w:lang w:val="en-US"/>
-              </w:rPr>
-              <w:t>PerformanceMonitorTemplate.xml</w:t>
+            <w:proofErr w:type="spellStart"/>
+            <w:r>
+              <w:rPr>
+                <w:lang w:val="en-US"/>
+              </w:rPr>
+              <w:t>PerformanceMonitorTemplate</w:t>
+            </w:r>
+            <w:proofErr w:type="spellEnd"/>
+            <w:r>
+              <w:rPr>
+                <w:lang w:val="en-US"/>
+              </w:rPr>
+              <w:t>_*</w:t>
+            </w:r>
+            <w:r>
+              <w:rPr>
+                <w:lang w:val="en-US"/>
+              </w:rPr>
+              <w:t>.xml</w:t>
+            </w:r>
+            <w:r>
+              <w:rPr>
+                <w:lang w:val="en-US"/>
+              </w:rPr>
+              <w:t xml:space="preserve">, </w:t>
+            </w:r>
+          </w:p>
+          <w:p>
+            <w:pPr>
+              <w:rPr>
+                <w:lang w:val="en-US"/>
+              </w:rPr>
+            </w:pPr>
+            <w:r>
+              <w:rPr>
+                <w:lang w:val="en-US"/>
+              </w:rPr>
+              <w:t>Perfmon-template-w10-basic.xml</w:t>
             </w:r>
           </w:p>
         </w:tc>
         <w:tc>
           <w:tcPr>
-            <w:tcW w:w="6232" w:type="dxa"/>
+            <w:tcW w:w="4744" w:type="dxa"/>
           </w:tcPr>
           <w:p>
             <w:pPr>
@@ -2637,13 +4278,7 @@
               <w:rPr>
                 <w:lang w:val="en-US"/>
               </w:rPr>
-              <w:t>Perfmon template file used to create the target environment performance monitor template to use when setting up the trace.</w:t>
-            </w:r>
-            <w:r>
-              <w:rPr>
-                <w:lang w:val="en-US"/>
-              </w:rPr>
-              <w:t xml:space="preserve"> (SQL2012)</w:t>
+              <w:t xml:space="preserve">Perfmon template file used to create the target environment performance monitor template to use when setting up the trace. </w:t>
             </w:r>
           </w:p>
         </w:tc>
@@ -2651,7 +4286,7 @@
       <w:tr>
         <w:tc>
           <w:tcPr>
-            <w:tcW w:w="2830" w:type="dxa"/>
+            <w:tcW w:w="4318" w:type="dxa"/>
           </w:tcPr>
           <w:p>
             <w:pPr>
@@ -2663,13 +4298,19 @@
               <w:rPr>
                 <w:lang w:val="en-US"/>
               </w:rPr>
-              <w:t>PerformanceMonitorTemplate_SQL2005.xml</w:t>
+              <w:t>Remov</w:t>
+            </w:r>
+            <w:r>
+              <w:rPr>
+                <w:lang w:val="en-US"/>
+              </w:rPr>
+              <w:t>e old logs - Scheduled Task.xml</w:t>
             </w:r>
           </w:p>
         </w:tc>
         <w:tc>
           <w:tcPr>
-            <w:tcW w:w="6232" w:type="dxa"/>
+            <w:tcW w:w="4744" w:type="dxa"/>
           </w:tcPr>
           <w:p>
             <w:pPr>
@@ -2681,7 +4322,47 @@
               <w:rPr>
                 <w:lang w:val="en-US"/>
               </w:rPr>
-              <w:t>Perfmon template file used to create the target environment performance monitor template to use when setting up the trace. (SQL2005)</w:t>
+              <w:t xml:space="preserve">Scheduled task template for executing </w:t>
+            </w:r>
+            <w:r>
+              <w:rPr>
+                <w:i/>
+                <w:lang w:val="en-US"/>
+              </w:rPr>
+              <w:t>remove-old-logs.ps1</w:t>
+            </w:r>
+            <w:r>
+              <w:rPr>
+                <w:lang w:val="en-US"/>
+              </w:rPr>
+              <w:t xml:space="preserve">. By default it removes zip-files in the </w:t>
+            </w:r>
+            <w:r>
+              <w:rPr>
+                <w:i/>
+                <w:lang w:val="en-US"/>
+              </w:rPr>
+              <w:t>c:\PerfLogs\Admin\SQL Server Performance Analyzer Monitor</w:t>
+            </w:r>
+            <w:r>
+              <w:rPr>
+                <w:lang w:val="en-US"/>
+              </w:rPr>
+              <w:t xml:space="preserve"> folder which are older than 60 days.</w:t>
+            </w:r>
+          </w:p>
+          <w:p>
+            <w:pPr>
+              <w:rPr>
+                <w:i/>
+                <w:lang w:val="en-US"/>
+              </w:rPr>
+            </w:pPr>
+            <w:r>
+              <w:rPr>
+                <w:lang w:val="en-US"/>
+              </w:rPr>
+              <w:t>This task executes once a day.</w:t>
             </w:r>
           </w:p>
         </w:tc>
@@ -2689,7 +4370,7 @@
       <w:tr>
         <w:tc>
           <w:tcPr>
-            <w:tcW w:w="2830" w:type="dxa"/>
+            <w:tcW w:w="4318" w:type="dxa"/>
           </w:tcPr>
           <w:p>
             <w:pPr>
@@ -2701,98 +4382,13 @@
               <w:rPr>
                 <w:lang w:val="en-US"/>
               </w:rPr>
-              <w:t>Remov</w:t>
-            </w:r>
-            <w:r>
-              <w:rPr>
-                <w:lang w:val="en-US"/>
-              </w:rPr>
-              <w:t>e old logs - Scheduled Task.xml</w:t>
+              <w:t>schedule-the-tasks.bat</w:t>
             </w:r>
           </w:p>
         </w:tc>
         <w:tc>
           <w:tcPr>
-            <w:tcW w:w="6232" w:type="dxa"/>
-          </w:tcPr>
-          <w:p>
-            <w:pPr>
-              <w:rPr>
-                <w:lang w:val="en-US"/>
-              </w:rPr>
-            </w:pPr>
-            <w:r>
-              <w:rPr>
-                <w:lang w:val="en-US"/>
-              </w:rPr>
-              <w:t xml:space="preserve">Scheduled task template for executing </w:t>
-            </w:r>
-            <w:r>
-              <w:rPr>
-                <w:i/>
-                <w:lang w:val="en-US"/>
-              </w:rPr>
-              <w:t>remove-old-logs.ps1</w:t>
-            </w:r>
-            <w:r>
-              <w:rPr>
-                <w:lang w:val="en-US"/>
-              </w:rPr>
-              <w:t xml:space="preserve">. By default it removes zip-files in the </w:t>
-            </w:r>
-            <w:r>
-              <w:rPr>
-                <w:i/>
-                <w:lang w:val="en-US"/>
-              </w:rPr>
-              <w:t>c:\PerfLogs\Admin\SQL Server Performance Analyzer Monitor</w:t>
-            </w:r>
-            <w:r>
-              <w:rPr>
-                <w:lang w:val="en-US"/>
-              </w:rPr>
-              <w:t xml:space="preserve"> folder which are older than 60 days.</w:t>
-            </w:r>
-          </w:p>
-          <w:p>
-            <w:pPr>
-              <w:rPr>
-                <w:i/>
-                <w:lang w:val="en-US"/>
-              </w:rPr>
-            </w:pPr>
-            <w:r>
-              <w:rPr>
-                <w:lang w:val="en-US"/>
-              </w:rPr>
-              <w:t>This task executes once a day.</w:t>
-            </w:r>
-          </w:p>
-        </w:tc>
-      </w:tr>
-      <w:tr>
-        <w:tc>
-          <w:tcPr>
-            <w:tcW w:w="2830" w:type="dxa"/>
-          </w:tcPr>
-          <w:p>
-            <w:pPr>
-              <w:rPr>
-                <w:lang w:val="en-US"/>
-              </w:rPr>
-            </w:pPr>
-            <w:r>
-              <w:rPr>
-                <w:lang w:val="en-US"/>
-              </w:rPr>
-              <w:lastRenderedPageBreak/>
-              <w:t>schedule-the-tasks.bat</w:t>
-            </w:r>
-          </w:p>
-        </w:tc>
-        <w:tc>
-          <w:tcPr>
-            <w:tcW w:w="6232" w:type="dxa"/>
+            <w:tcW w:w="4744" w:type="dxa"/>
           </w:tcPr>
           <w:p>
             <w:pPr>
@@ -2866,7 +4462,7 @@
       <w:tr>
         <w:tc>
           <w:tcPr>
-            <w:tcW w:w="2830" w:type="dxa"/>
+            <w:tcW w:w="4318" w:type="dxa"/>
           </w:tcPr>
           <w:p>
             <w:pPr>
@@ -2884,7 +4480,7 @@
         </w:tc>
         <w:tc>
           <w:tcPr>
-            <w:tcW w:w="6232" w:type="dxa"/>
+            <w:tcW w:w="4744" w:type="dxa"/>
           </w:tcPr>
           <w:p>
             <w:pPr>
@@ -2904,7 +4500,7 @@
       <w:tr>
         <w:tc>
           <w:tcPr>
-            <w:tcW w:w="2830" w:type="dxa"/>
+            <w:tcW w:w="4318" w:type="dxa"/>
           </w:tcPr>
           <w:p>
             <w:pPr>
@@ -2928,7 +4524,7 @@
         </w:tc>
         <w:tc>
           <w:tcPr>
-            <w:tcW w:w="6232" w:type="dxa"/>
+            <w:tcW w:w="4744" w:type="dxa"/>
           </w:tcPr>
           <w:p>
             <w:pPr>
@@ -2948,7 +4544,7 @@
       <w:tr>
         <w:tc>
           <w:tcPr>
-            <w:tcW w:w="2830" w:type="dxa"/>
+            <w:tcW w:w="4318" w:type="dxa"/>
           </w:tcPr>
           <w:p>
             <w:pPr>
@@ -2972,7 +4568,7 @@
         </w:tc>
         <w:tc>
           <w:tcPr>
-            <w:tcW w:w="6232" w:type="dxa"/>
+            <w:tcW w:w="4744" w:type="dxa"/>
           </w:tcPr>
           <w:p>
             <w:pPr>
@@ -3025,7 +4621,15 @@
                 <w:i/>
                 <w:lang w:val="en-US"/>
               </w:rPr>
-              <w:t>c:\PerfLogs\Admin\SQL Server Performance Analyzer Monitor</w:t>
+              <w:t xml:space="preserve">c:\PerfLogs\Admin\SQL Server Performance </w:t>
+            </w:r>
+            <w:r>
+              <w:rPr>
+                <w:i/>
+                <w:lang w:val="en-US"/>
+              </w:rPr>
+              <w:lastRenderedPageBreak/>
+              <w:t>Analyzer Monitor</w:t>
             </w:r>
             <w:r>
               <w:rPr>
@@ -3075,7 +4679,7 @@
 </file>
 
 <file path=word/numbering.xml><?xml version="1.0" encoding="utf-8"?>
-<w:numbering xmlns:wpc="http://schemas.microsoft.com/office/word/2010/wordprocessingCanvas" xmlns:cx="http://schemas.microsoft.com/office/drawing/2014/chartex" xmlns:cx1="http://schemas.microsoft.com/office/drawing/2015/9/8/chartex" xmlns:cx2="http://schemas.microsoft.com/office/drawing/2015/10/21/chartex" xmlns:cx3="http://schemas.microsoft.com/office/drawing/2016/5/9/chartex" xmlns:cx4="http://schemas.microsoft.com/office/drawing/2016/5/10/chartex" xmlns:cx5="http://schemas.microsoft.com/office/drawing/2016/5/11/chartex" xmlns:cx6="http://schemas.microsoft.com/office/drawing/2016/5/12/chartex" xmlns:cx7="http://schemas.microsoft.com/office/drawing/2016/5/13/chartex" xmlns:cx8="http://schemas.microsoft.com/office/drawing/2016/5/14/chartex" xmlns:mc="http://schemas.openxmlformats.org/markup-compatibility/2006" xmlns:aink="http://schemas.microsoft.com/office/drawing/2016/ink" xmlns:am3d="http://schemas.microsoft.com/office/drawing/2017/model3d" xmlns:o="urn:schemas-microsoft-com:office:office" xmlns:r="http://schemas.openxmlformats.org/officeDocument/2006/relationships" xmlns:m="http://schemas.openxmlformats.org/officeDocument/2006/math" xmlns:v="urn:schemas-microsoft-com:vml" xmlns:wp14="http://schemas.microsoft.com/office/word/2010/wordprocessingDrawing" xmlns:wp="http://schemas.openxmlformats.org/drawingml/2006/wordprocessingDrawing" xmlns:w10="urn:schemas-microsoft-com:office:word" xmlns:w="http://schemas.openxmlformats.org/wordprocessingml/2006/main" xmlns:w14="http://schemas.microsoft.com/office/word/2010/wordml" xmlns:w15="http://schemas.microsoft.com/office/word/2012/wordml" xmlns:w16cid="http://schemas.microsoft.com/office/word/2016/wordml/cid" xmlns:w16se="http://schemas.microsoft.com/office/word/2015/wordml/symex" xmlns:wpg="http://schemas.microsoft.com/office/word/2010/wordprocessingGroup" xmlns:wpi="http://schemas.microsoft.com/office/word/2010/wordprocessingInk" xmlns:wne="http://schemas.microsoft.com/office/word/2006/wordml" xmlns:wps="http://schemas.microsoft.com/office/word/2010/wordprocessingShape" mc:Ignorable="w14 w15 w16se w16cid wp14">
+<w:numbering xmlns:wpc="http://schemas.microsoft.com/office/word/2010/wordprocessingCanvas" xmlns:cx="http://schemas.microsoft.com/office/drawing/2014/chartex" xmlns:cx1="http://schemas.microsoft.com/office/drawing/2015/9/8/chartex" xmlns:cx2="http://schemas.microsoft.com/office/drawing/2015/10/21/chartex" xmlns:cx3="http://schemas.microsoft.com/office/drawing/2016/5/9/chartex" xmlns:cx4="http://schemas.microsoft.com/office/drawing/2016/5/10/chartex" xmlns:cx5="http://schemas.microsoft.com/office/drawing/2016/5/11/chartex" xmlns:cx6="http://schemas.microsoft.com/office/drawing/2016/5/12/chartex" xmlns:cx7="http://schemas.microsoft.com/office/drawing/2016/5/13/chartex" xmlns:cx8="http://schemas.microsoft.com/office/drawing/2016/5/14/chartex" xmlns:mc="http://schemas.openxmlformats.org/markup-compatibility/2006" xmlns:aink="http://schemas.microsoft.com/office/drawing/2016/ink" xmlns:am3d="http://schemas.microsoft.com/office/drawing/2017/model3d" xmlns:o="urn:schemas-microsoft-com:office:office" xmlns:r="http://schemas.openxmlformats.org/officeDocument/2006/relationships" xmlns:m="http://schemas.openxmlformats.org/officeDocument/2006/math" xmlns:v="urn:schemas-microsoft-com:vml" xmlns:wp14="http://schemas.microsoft.com/office/word/2010/wordprocessingDrawing" xmlns:wp="http://schemas.openxmlformats.org/drawingml/2006/wordprocessingDrawing" xmlns:w10="urn:schemas-microsoft-com:office:word" xmlns:w="http://schemas.openxmlformats.org/wordprocessingml/2006/main" xmlns:w14="http://schemas.microsoft.com/office/word/2010/wordml" xmlns:w15="http://schemas.microsoft.com/office/word/2012/wordml" xmlns:w16cex="http://schemas.microsoft.com/office/word/2018/wordml/cex" xmlns:w16cid="http://schemas.microsoft.com/office/word/2016/wordml/cid" xmlns:w16="http://schemas.microsoft.com/office/word/2018/wordml" xmlns:w16sdtdh="http://schemas.microsoft.com/office/word/2020/wordml/sdtdatahash" xmlns:w16se="http://schemas.microsoft.com/office/word/2015/wordml/symex" xmlns:wpg="http://schemas.microsoft.com/office/word/2010/wordprocessingGroup" xmlns:wpi="http://schemas.microsoft.com/office/word/2010/wordprocessingInk" xmlns:wne="http://schemas.microsoft.com/office/word/2006/wordml" xmlns:wps="http://schemas.microsoft.com/office/word/2010/wordprocessingShape" mc:Ignorable="w14 w15 w16se w16cid w16 w16cex w16sdtdh wp14">
   <w:abstractNum w:abstractNumId="0" w15:restartNumberingAfterBreak="0">
     <w:nsid w:val="4EE32081"/>
     <w:multiLevelType w:val="hybridMultilevel"/>
@@ -3367,20 +4971,20 @@
       </w:pPr>
     </w:lvl>
   </w:abstractNum>
-  <w:num w:numId="1">
+  <w:num w:numId="1" w16cid:durableId="767459085">
     <w:abstractNumId w:val="2"/>
   </w:num>
-  <w:num w:numId="2">
+  <w:num w:numId="2" w16cid:durableId="852837885">
     <w:abstractNumId w:val="0"/>
   </w:num>
-  <w:num w:numId="3">
+  <w:num w:numId="3" w16cid:durableId="1699356452">
     <w:abstractNumId w:val="1"/>
   </w:num>
 </w:numbering>
 </file>
 
 <file path=word/styles.xml><?xml version="1.0" encoding="utf-8"?>
-<w:styles xmlns:mc="http://schemas.openxmlformats.org/markup-compatibility/2006" xmlns:r="http://schemas.openxmlformats.org/officeDocument/2006/relationships" xmlns:w="http://schemas.openxmlformats.org/wordprocessingml/2006/main" xmlns:w14="http://schemas.microsoft.com/office/word/2010/wordml" xmlns:w15="http://schemas.microsoft.com/office/word/2012/wordml" xmlns:w16cid="http://schemas.microsoft.com/office/word/2016/wordml/cid" xmlns:w16se="http://schemas.microsoft.com/office/word/2015/wordml/symex" mc:Ignorable="w14 w15 w16se w16cid">
+<w:styles xmlns:mc="http://schemas.openxmlformats.org/markup-compatibility/2006" xmlns:r="http://schemas.openxmlformats.org/officeDocument/2006/relationships" xmlns:w="http://schemas.openxmlformats.org/wordprocessingml/2006/main" xmlns:w14="http://schemas.microsoft.com/office/word/2010/wordml" xmlns:w15="http://schemas.microsoft.com/office/word/2012/wordml" xmlns:w16cex="http://schemas.microsoft.com/office/word/2018/wordml/cex" xmlns:w16cid="http://schemas.microsoft.com/office/word/2016/wordml/cid" xmlns:w16="http://schemas.microsoft.com/office/word/2018/wordml" xmlns:w16sdtdh="http://schemas.microsoft.com/office/word/2020/wordml/sdtdatahash" xmlns:w16se="http://schemas.microsoft.com/office/word/2015/wordml/symex" mc:Ignorable="w14 w15 w16se w16cid w16 w16cex w16sdtdh">
   <w:docDefaults>
     <w:rPrDefault>
       <w:rPr>
@@ -3396,7 +5000,7 @@
       </w:pPr>
     </w:pPrDefault>
   </w:docDefaults>
-  <w:latentStyles w:defLockedState="0" w:defUIPriority="99" w:defSemiHidden="0" w:defUnhideWhenUsed="0" w:defQFormat="0" w:count="375">
+  <w:latentStyles w:defLockedState="0" w:defUIPriority="99" w:defSemiHidden="0" w:defUnhideWhenUsed="0" w:defQFormat="0" w:count="376">
     <w:lsdException w:name="Normal" w:uiPriority="0" w:qFormat="1"/>
     <w:lsdException w:name="heading 1" w:uiPriority="9" w:qFormat="1"/>
     <w:lsdException w:name="heading 2" w:semiHidden="1" w:uiPriority="9" w:unhideWhenUsed="1" w:qFormat="1"/>
@@ -3545,11 +5149,11 @@
     <w:lsdException w:name="Table Elegant" w:semiHidden="1" w:unhideWhenUsed="1"/>
     <w:lsdException w:name="Table Professional" w:semiHidden="1" w:unhideWhenUsed="1"/>
     <w:lsdException w:name="Table Subtle 1" w:semiHidden="1" w:unhideWhenUsed="1"/>
+    <w:lsdException w:name="Table Subtle 2" w:semiHidden="1" w:unhideWhenUsed="1"/>
     <w:lsdException w:name="Table Web 1" w:semiHidden="1" w:unhideWhenUsed="1"/>
     <w:lsdException w:name="Table Web 2" w:semiHidden="1" w:unhideWhenUsed="1"/>
     <w:lsdException w:name="Balloon Text" w:semiHidden="1" w:unhideWhenUsed="1"/>
     <w:lsdException w:name="Table Grid" w:uiPriority="39"/>
-    <w:lsdException w:name="Table Theme" w:semiHidden="1" w:unhideWhenUsed="1"/>
     <w:lsdException w:name="Placeholder Text" w:semiHidden="1"/>
     <w:lsdException w:name="No Spacing" w:uiPriority="1" w:qFormat="1"/>
     <w:lsdException w:name="Light Shading" w:uiPriority="60"/>
@@ -3769,6 +5373,7 @@
     <w:lsdException w:name="Smart Hyperlink" w:semiHidden="1" w:unhideWhenUsed="1"/>
     <w:lsdException w:name="Hashtag" w:semiHidden="1" w:unhideWhenUsed="1"/>
     <w:lsdException w:name="Unresolved Mention" w:semiHidden="1" w:unhideWhenUsed="1"/>
+    <w:lsdException w:name="Smart Link" w:semiHidden="1" w:unhideWhenUsed="1"/>
   </w:latentStyles>
   <w:style w:type="paragraph" w:default="1" w:styleId="Normal">
     <w:name w:val="Normal"/>
@@ -3864,6 +5469,44 @@
         <w:insideV w:val="single" w:sz="4" w:space="0" w:color="auto"/>
       </w:tblBorders>
     </w:tblPr>
+  </w:style>
+  <w:style w:type="paragraph" w:styleId="TOCHeading">
+    <w:name w:val="TOC Heading"/>
+    <w:basedOn w:val="Heading1"/>
+    <w:next w:val="Normal"/>
+    <w:uiPriority w:val="39"/>
+    <w:unhideWhenUsed/>
+    <w:qFormat/>
+    <w:rsid w:val="000B727E"/>
+    <w:pPr>
+      <w:outlineLvl w:val="9"/>
+    </w:pPr>
+    <w:rPr>
+      <w:lang w:val="en-US"/>
+    </w:rPr>
+  </w:style>
+  <w:style w:type="paragraph" w:styleId="TOC1">
+    <w:name w:val="toc 1"/>
+    <w:basedOn w:val="Normal"/>
+    <w:next w:val="Normal"/>
+    <w:autoRedefine/>
+    <w:uiPriority w:val="39"/>
+    <w:unhideWhenUsed/>
+    <w:rsid w:val="000B727E"/>
+    <w:pPr>
+      <w:spacing w:after="100"/>
+    </w:pPr>
+  </w:style>
+  <w:style w:type="character" w:styleId="Hyperlink">
+    <w:name w:val="Hyperlink"/>
+    <w:basedOn w:val="DefaultParagraphFont"/>
+    <w:uiPriority w:val="99"/>
+    <w:unhideWhenUsed/>
+    <w:rsid w:val="000B727E"/>
+    <w:rPr>
+      <w:color w:val="0563C1" w:themeColor="hyperlink"/>
+      <w:u w:val="single"/>
+    </w:rPr>
   </w:style>
 </w:styles>
 </file>
@@ -4130,6 +5773,12 @@
 </file>
 
 <file path=customXml/item1.xml><?xml version="1.0" encoding="utf-8"?>
+<p:properties xmlns:p="http://schemas.microsoft.com/office/2006/metadata/properties" xmlns:xsi="http://www.w3.org/2001/XMLSchema-instance" xmlns:pc="http://schemas.microsoft.com/office/infopath/2007/PartnerControls">
+  <documentManagement/>
+</p:properties>
+</file>
+
+<file path=customXml/item2.xml><?xml version="1.0" encoding="utf-8"?>
 <ct:contentTypeSchema xmlns:ct="http://schemas.microsoft.com/office/2006/metadata/contentType" xmlns:ma="http://schemas.microsoft.com/office/2006/metadata/properties/metaAttributes" ct:_="" ma:_="" ma:contentTypeName="Document" ma:contentTypeID="0x0101005DB1CAB48D85804994782FAEB230942A" ma:contentTypeVersion="0" ma:contentTypeDescription="Create a new document." ma:contentTypeScope="" ma:versionID="9feed393cfc3c600e57a4a0ba4eff8a8">
   <xsd:schema xmlns:xsd="http://www.w3.org/2001/XMLSchema" xmlns:xs="http://www.w3.org/2001/XMLSchema" xmlns:p="http://schemas.microsoft.com/office/2006/metadata/properties" targetNamespace="http://schemas.microsoft.com/office/2006/metadata/properties" ma:root="true" ma:fieldsID="3bc08f7b709c43ed14ef43efd2e940a6">
     <xsd:element name="properties">
@@ -4243,13 +5892,11 @@
 </ct:contentTypeSchema>
 </file>
 
-<file path=customXml/item2.xml><?xml version="1.0" encoding="utf-8"?>
-<p:properties xmlns:p="http://schemas.microsoft.com/office/2006/metadata/properties" xmlns:xsi="http://www.w3.org/2001/XMLSchema-instance" xmlns:pc="http://schemas.microsoft.com/office/infopath/2007/PartnerControls">
-  <documentManagement/>
-</p:properties>
+<file path=customXml/item3.xml><?xml version="1.0" encoding="utf-8"?>
+<b:Sources xmlns:b="http://schemas.openxmlformats.org/officeDocument/2006/bibliography" xmlns="http://schemas.openxmlformats.org/officeDocument/2006/bibliography" SelectedStyle="\apasixtheditionofficeonline.xsl" StyleName="APA" Version="6"/>
 </file>
 
-<file path=customXml/item3.xml><?xml version="1.0" encoding="utf-8"?>
+<file path=customXml/item4.xml><?xml version="1.0" encoding="utf-8"?>
 <?mso-contentType ?>
 <FormTemplates xmlns="http://schemas.microsoft.com/sharepoint/v3/contenttype/forms">
   <Display>DocumentLibraryForm</Display>
@@ -4258,11 +5905,16 @@
 </FormTemplates>
 </file>
 
-<file path=customXml/item4.xml><?xml version="1.0" encoding="utf-8"?>
-<b:Sources xmlns:b="http://schemas.openxmlformats.org/officeDocument/2006/bibliography" xmlns="http://schemas.openxmlformats.org/officeDocument/2006/bibliography" SelectedStyle="\apasixtheditionofficeonline.xsl" StyleName="APA" Version="6"/>
+<file path=customXml/itemProps1.xml><?xml version="1.0" encoding="utf-8"?>
+<ds:datastoreItem xmlns:ds="http://schemas.openxmlformats.org/officeDocument/2006/customXml" ds:itemID="{2BCA777B-D906-4320-BAE6-E704DA2B4250}">
+  <ds:schemaRefs>
+    <ds:schemaRef ds:uri="http://schemas.microsoft.com/office/2006/metadata/properties"/>
+    <ds:schemaRef ds:uri="http://schemas.microsoft.com/office/infopath/2007/PartnerControls"/>
+  </ds:schemaRefs>
+</ds:datastoreItem>
 </file>
 
-<file path=customXml/itemProps1.xml><?xml version="1.0" encoding="utf-8"?>
+<file path=customXml/itemProps2.xml><?xml version="1.0" encoding="utf-8"?>
 <ds:datastoreItem xmlns:ds="http://schemas.openxmlformats.org/officeDocument/2006/customXml" ds:itemID="{6E7865A0-7D5E-4610-BA62-418B85A7574C}">
   <ds:schemaRefs>
     <ds:schemaRef ds:uri="http://schemas.microsoft.com/office/2006/metadata/contentType"/>
@@ -4278,16 +5930,15 @@
 </ds:datastoreItem>
 </file>
 
-<file path=customXml/itemProps2.xml><?xml version="1.0" encoding="utf-8"?>
-<ds:datastoreItem xmlns:ds="http://schemas.openxmlformats.org/officeDocument/2006/customXml" ds:itemID="{2BCA777B-D906-4320-BAE6-E704DA2B4250}">
+<file path=customXml/itemProps3.xml><?xml version="1.0" encoding="utf-8"?>
+<ds:datastoreItem xmlns:ds="http://schemas.openxmlformats.org/officeDocument/2006/customXml" ds:itemID="{4A69D390-6393-4AF4-B7FD-7CBEC468D0D8}">
   <ds:schemaRefs>
-    <ds:schemaRef ds:uri="http://schemas.microsoft.com/office/2006/metadata/properties"/>
-    <ds:schemaRef ds:uri="http://schemas.microsoft.com/office/infopath/2007/PartnerControls"/>
+    <ds:schemaRef ds:uri="http://schemas.openxmlformats.org/officeDocument/2006/bibliography"/>
   </ds:schemaRefs>
 </ds:datastoreItem>
 </file>
 
-<file path=customXml/itemProps3.xml><?xml version="1.0" encoding="utf-8"?>
+<file path=customXml/itemProps4.xml><?xml version="1.0" encoding="utf-8"?>
 <ds:datastoreItem xmlns:ds="http://schemas.openxmlformats.org/officeDocument/2006/customXml" ds:itemID="{36EF497E-A07D-46C5-A202-6AA7609F190A}">
   <ds:schemaRefs>
     <ds:schemaRef ds:uri="http://schemas.microsoft.com/sharepoint/v3/contenttype/forms"/>
@@ -4295,10 +5946,8 @@
 </ds:datastoreItem>
 </file>
 
-<file path=customXml/itemProps4.xml><?xml version="1.0" encoding="utf-8"?>
-<ds:datastoreItem xmlns:ds="http://schemas.openxmlformats.org/officeDocument/2006/customXml" ds:itemID="{4A69D390-6393-4AF4-B7FD-7CBEC468D0D8}">
-  <ds:schemaRefs>
-    <ds:schemaRef ds:uri="http://schemas.openxmlformats.org/officeDocument/2006/bibliography"/>
-  </ds:schemaRefs>
-</ds:datastoreItem>
+<file path=docMetadata/LabelInfo.xml><?xml version="1.0" encoding="utf-8"?>
+<clbl:labelList xmlns:clbl="http://schemas.microsoft.com/office/2020/mipLabelMetadata">
+  <clbl:label id="{f42aa342-8706-4288-bd11-ebb85995028c}" enabled="1" method="Standard" siteId="{72f988bf-86f1-41af-91ab-2d7cd011db47}" contentBits="0" removed="0"/>
+</clbl:labelList>
 </file>
</xml_diff>